<commit_message>
second Review final touch
</commit_message>
<xml_diff>
--- a/Documents/Content Covid-19 Quarantine Assistant .docx
+++ b/Documents/Content Covid-19 Quarantine Assistant .docx
@@ -55023,6 +55023,19 @@
         </w:tabs>
         <w:spacing w:before="3"/>
         <w:rPr>
+          <w:noProof/>
+        </w:rPr>
+      </w:pPr>
+    </w:p>
+    <w:p>
+      <w:pPr>
+        <w:pStyle w:val="BodyText"/>
+        <w:tabs>
+          <w:tab w:val="left" w:pos="990"/>
+          <w:tab w:val="left" w:pos="9000"/>
+        </w:tabs>
+        <w:spacing w:before="3"/>
+        <w:rPr>
           <w:sz w:val="26"/>
         </w:rPr>
       </w:pPr>
@@ -55031,9 +55044,9 @@
           <w:noProof/>
         </w:rPr>
         <w:drawing>
-          <wp:inline distT="0" distB="0" distL="0" distR="0" wp14:anchorId="29212A71" wp14:editId="493FADD2">
-            <wp:extent cx="5734050" cy="3221990"/>
-            <wp:effectExtent l="19050" t="19050" r="19050" b="16510"/>
+          <wp:inline distT="0" distB="0" distL="0" distR="0" wp14:anchorId="29212A71" wp14:editId="6388F972">
+            <wp:extent cx="5734050" cy="2752725"/>
+            <wp:effectExtent l="19050" t="19050" r="19050" b="28575"/>
             <wp:docPr id="24" name="Picture 24"/>
             <wp:cNvGraphicFramePr>
               <a:graphicFrameLocks xmlns:a="http://schemas.openxmlformats.org/drawingml/2006/main" noChangeAspect="1"/>
@@ -55047,8 +55060,202 @@
                       <a:picLocks noChangeAspect="1" noChangeArrowheads="1"/>
                     </pic:cNvPicPr>
                   </pic:nvPicPr>
+                  <pic:blipFill rotWithShape="1">
+                    <a:blip r:embed="rId24">
+                      <a:extLst>
+                        <a:ext uri="{28A0092B-C50C-407E-A947-70E740481C1C}">
+                          <a14:useLocalDpi xmlns:a14="http://schemas.microsoft.com/office/drawing/2010/main" val="0"/>
+                        </a:ext>
+                      </a:extLst>
+                    </a:blip>
+                    <a:srcRect t="9460" b="5104"/>
+                    <a:stretch/>
+                  </pic:blipFill>
+                  <pic:spPr bwMode="auto">
+                    <a:xfrm>
+                      <a:off x="0" y="0"/>
+                      <a:ext cx="5734050" cy="2752725"/>
+                    </a:xfrm>
+                    <a:prstGeom prst="rect">
+                      <a:avLst/>
+                    </a:prstGeom>
+                    <a:noFill/>
+                    <a:ln w="9525" cap="flat" cmpd="sng" algn="ctr">
+                      <a:solidFill>
+                        <a:sysClr val="windowText" lastClr="000000"/>
+                      </a:solidFill>
+                      <a:prstDash val="solid"/>
+                      <a:round/>
+                      <a:headEnd type="none" w="med" len="med"/>
+                      <a:tailEnd type="none" w="med" len="med"/>
+                      <a:extLst>
+                        <a:ext uri="{C807C97D-BFC1-408E-A445-0C87EB9F89A2}">
+                          <ask:lineSketchStyleProps xmlns:ask="http://schemas.microsoft.com/office/drawing/2018/sketchyshapes" sd="0">
+                            <a:custGeom>
+                              <a:avLst/>
+                              <a:gdLst/>
+                              <a:ahLst/>
+                              <a:cxnLst/>
+                              <a:rect l="0" t="0" r="0" b="0"/>
+                              <a:pathLst/>
+                            </a:custGeom>
+                            <ask:type/>
+                          </ask:lineSketchStyleProps>
+                        </a:ext>
+                      </a:extLst>
+                    </a:ln>
+                    <a:extLst>
+                      <a:ext uri="{53640926-AAD7-44D8-BBD7-CCE9431645EC}">
+                        <a14:shadowObscured xmlns:a14="http://schemas.microsoft.com/office/drawing/2010/main"/>
+                      </a:ext>
+                    </a:extLst>
+                  </pic:spPr>
+                </pic:pic>
+              </a:graphicData>
+            </a:graphic>
+          </wp:inline>
+        </w:drawing>
+      </w:r>
+    </w:p>
+    <w:p>
+      <w:pPr>
+        <w:pStyle w:val="BodyText"/>
+        <w:tabs>
+          <w:tab w:val="left" w:pos="990"/>
+          <w:tab w:val="left" w:pos="9000"/>
+        </w:tabs>
+        <w:spacing w:before="3"/>
+        <w:ind w:left="479"/>
+        <w:rPr>
+          <w:sz w:val="26"/>
+        </w:rPr>
+      </w:pPr>
+    </w:p>
+    <w:p>
+      <w:pPr>
+        <w:pStyle w:val="BodyText"/>
+        <w:tabs>
+          <w:tab w:val="left" w:pos="990"/>
+          <w:tab w:val="left" w:pos="9000"/>
+        </w:tabs>
+        <w:spacing w:before="3"/>
+        <w:ind w:left="479"/>
+        <w:rPr>
+          <w:sz w:val="26"/>
+        </w:rPr>
+      </w:pPr>
+    </w:p>
+    <w:p>
+      <w:pPr>
+        <w:pStyle w:val="BodyText"/>
+        <w:tabs>
+          <w:tab w:val="left" w:pos="990"/>
+          <w:tab w:val="left" w:pos="9000"/>
+        </w:tabs>
+        <w:spacing w:before="3"/>
+        <w:ind w:left="479"/>
+        <w:rPr>
+          <w:b/>
+          <w:sz w:val="26"/>
+        </w:rPr>
+      </w:pPr>
+    </w:p>
+    <w:p>
+      <w:pPr>
+        <w:pStyle w:val="BodyText"/>
+        <w:tabs>
+          <w:tab w:val="left" w:pos="990"/>
+          <w:tab w:val="left" w:pos="9000"/>
+        </w:tabs>
+        <w:spacing w:before="3"/>
+        <w:ind w:left="479"/>
+        <w:rPr>
+          <w:b/>
+          <w:sz w:val="26"/>
+        </w:rPr>
+      </w:pPr>
+    </w:p>
+    <w:p>
+      <w:pPr>
+        <w:tabs>
+          <w:tab w:val="left" w:pos="721"/>
+          <w:tab w:val="left" w:pos="990"/>
+          <w:tab w:val="left" w:pos="9000"/>
+        </w:tabs>
+        <w:spacing w:before="90"/>
+        <w:rPr>
+          <w:b/>
+          <w:sz w:val="24"/>
+        </w:rPr>
+      </w:pPr>
+      <w:r>
+        <w:rPr>
+          <w:b/>
+          <w:sz w:val="24"/>
+        </w:rPr>
+        <w:t>User Medical Request Page:</w:t>
+      </w:r>
+    </w:p>
+    <w:p>
+      <w:pPr>
+        <w:tabs>
+          <w:tab w:val="left" w:pos="721"/>
+          <w:tab w:val="left" w:pos="990"/>
+          <w:tab w:val="left" w:pos="9000"/>
+        </w:tabs>
+        <w:spacing w:before="90"/>
+        <w:rPr>
+          <w:b/>
+          <w:sz w:val="24"/>
+        </w:rPr>
+      </w:pPr>
+    </w:p>
+    <w:p>
+      <w:pPr>
+        <w:pStyle w:val="BodyText"/>
+        <w:tabs>
+          <w:tab w:val="left" w:pos="990"/>
+          <w:tab w:val="left" w:pos="9000"/>
+        </w:tabs>
+        <w:rPr>
+          <w:sz w:val="20"/>
+        </w:rPr>
+      </w:pPr>
+    </w:p>
+    <w:p>
+      <w:pPr>
+        <w:pStyle w:val="BodyText"/>
+        <w:tabs>
+          <w:tab w:val="left" w:pos="990"/>
+          <w:tab w:val="left" w:pos="9000"/>
+        </w:tabs>
+        <w:rPr>
+          <w:sz w:val="20"/>
+        </w:rPr>
+      </w:pPr>
+      <w:r>
+        <w:rPr>
+          <w:noProof/>
+        </w:rPr>
+        <w:drawing>
+          <wp:inline distT="0" distB="0" distL="0" distR="0" wp14:anchorId="50798EA3" wp14:editId="6261F507">
+            <wp:extent cx="5734050" cy="2747010"/>
+            <wp:effectExtent l="19050" t="19050" r="19050" b="15240"/>
+            <wp:docPr id="14" name="Picture 14"/>
+            <wp:cNvGraphicFramePr>
+              <a:graphicFrameLocks xmlns:a="http://schemas.openxmlformats.org/drawingml/2006/main" noChangeAspect="1"/>
+            </wp:cNvGraphicFramePr>
+            <a:graphic xmlns:a="http://schemas.openxmlformats.org/drawingml/2006/main">
+              <a:graphicData uri="http://schemas.openxmlformats.org/drawingml/2006/picture">
+                <pic:pic xmlns:pic="http://schemas.openxmlformats.org/drawingml/2006/picture">
+                  <pic:nvPicPr>
+                    <pic:cNvPr id="0" name="Picture 29"/>
+                    <pic:cNvPicPr>
+                      <a:picLocks noChangeAspect="1" noChangeArrowheads="1"/>
+                    </pic:cNvPicPr>
+                  </pic:nvPicPr>
                   <pic:blipFill>
-                    <a:blip r:embed="rId24">
+                    <a:blip r:embed="rId25">
                       <a:extLst>
                         <a:ext uri="{28A0092B-C50C-407E-A947-70E740481C1C}">
                           <a14:useLocalDpi xmlns:a14="http://schemas.microsoft.com/office/drawing/2010/main" val="0"/>
@@ -55063,7 +55270,7 @@
                   <pic:spPr bwMode="auto">
                     <a:xfrm>
                       <a:off x="0" y="0"/>
-                      <a:ext cx="5734050" cy="3221990"/>
+                      <a:ext cx="5734050" cy="2747010"/>
                     </a:xfrm>
                     <a:prstGeom prst="rect">
                       <a:avLst/>
@@ -55089,51 +55296,27 @@
           <w:tab w:val="left" w:pos="990"/>
           <w:tab w:val="left" w:pos="9000"/>
         </w:tabs>
+        <w:rPr>
+          <w:sz w:val="20"/>
+        </w:rPr>
+      </w:pPr>
+    </w:p>
+    <w:p>
+      <w:pPr>
+        <w:tabs>
+          <w:tab w:val="left" w:pos="990"/>
+          <w:tab w:val="left" w:pos="9000"/>
+        </w:tabs>
+      </w:pPr>
+    </w:p>
+    <w:p>
+      <w:pPr>
+        <w:pStyle w:val="BodyText"/>
+        <w:tabs>
+          <w:tab w:val="left" w:pos="990"/>
+          <w:tab w:val="left" w:pos="9000"/>
+        </w:tabs>
         <w:spacing w:before="3"/>
-        <w:ind w:left="479"/>
-        <w:rPr>
-          <w:sz w:val="26"/>
-        </w:rPr>
-      </w:pPr>
-    </w:p>
-    <w:p>
-      <w:pPr>
-        <w:pStyle w:val="BodyText"/>
-        <w:tabs>
-          <w:tab w:val="left" w:pos="990"/>
-          <w:tab w:val="left" w:pos="9000"/>
-        </w:tabs>
-        <w:spacing w:before="3"/>
-        <w:ind w:left="479"/>
-        <w:rPr>
-          <w:sz w:val="26"/>
-        </w:rPr>
-      </w:pPr>
-    </w:p>
-    <w:p>
-      <w:pPr>
-        <w:pStyle w:val="BodyText"/>
-        <w:tabs>
-          <w:tab w:val="left" w:pos="990"/>
-          <w:tab w:val="left" w:pos="9000"/>
-        </w:tabs>
-        <w:spacing w:before="3"/>
-        <w:ind w:left="479"/>
-        <w:rPr>
-          <w:b/>
-          <w:sz w:val="26"/>
-        </w:rPr>
-      </w:pPr>
-    </w:p>
-    <w:p>
-      <w:pPr>
-        <w:pStyle w:val="BodyText"/>
-        <w:tabs>
-          <w:tab w:val="left" w:pos="990"/>
-          <w:tab w:val="left" w:pos="9000"/>
-        </w:tabs>
-        <w:spacing w:before="3"/>
-        <w:ind w:left="479"/>
         <w:rPr>
           <w:b/>
           <w:sz w:val="26"/>
@@ -55285,6 +55468,54 @@
           <w:tab w:val="left" w:pos="9000"/>
         </w:tabs>
         <w:rPr>
+          <w:b/>
+          <w:sz w:val="24"/>
+        </w:rPr>
+      </w:pPr>
+    </w:p>
+    <w:p>
+      <w:pPr>
+        <w:tabs>
+          <w:tab w:val="left" w:pos="990"/>
+          <w:tab w:val="left" w:pos="9000"/>
+        </w:tabs>
+        <w:rPr>
+          <w:b/>
+          <w:sz w:val="24"/>
+        </w:rPr>
+      </w:pPr>
+    </w:p>
+    <w:p>
+      <w:pPr>
+        <w:tabs>
+          <w:tab w:val="left" w:pos="990"/>
+          <w:tab w:val="left" w:pos="9000"/>
+        </w:tabs>
+        <w:rPr>
+          <w:b/>
+          <w:sz w:val="24"/>
+        </w:rPr>
+      </w:pPr>
+    </w:p>
+    <w:p>
+      <w:pPr>
+        <w:tabs>
+          <w:tab w:val="left" w:pos="990"/>
+          <w:tab w:val="left" w:pos="9000"/>
+        </w:tabs>
+        <w:rPr>
+          <w:b/>
+          <w:sz w:val="24"/>
+        </w:rPr>
+      </w:pPr>
+    </w:p>
+    <w:p>
+      <w:pPr>
+        <w:tabs>
+          <w:tab w:val="left" w:pos="990"/>
+          <w:tab w:val="left" w:pos="9000"/>
+        </w:tabs>
+        <w:rPr>
           <w:sz w:val="26"/>
         </w:rPr>
       </w:pPr>
@@ -55335,10 +55566,10 @@
           <w:noProof/>
         </w:rPr>
         <w:drawing>
-          <wp:inline distT="0" distB="0" distL="0" distR="0" wp14:anchorId="74954826" wp14:editId="62EBAC4B">
-            <wp:extent cx="5734050" cy="2741295"/>
-            <wp:effectExtent l="19050" t="19050" r="19050" b="20955"/>
-            <wp:docPr id="32" name="Picture 32"/>
+          <wp:inline distT="0" distB="0" distL="0" distR="0" wp14:anchorId="0008DA75" wp14:editId="1F623AF7">
+            <wp:extent cx="5734050" cy="2749550"/>
+            <wp:effectExtent l="19050" t="19050" r="19050" b="12700"/>
+            <wp:docPr id="1" name="Picture 1"/>
             <wp:cNvGraphicFramePr>
               <a:graphicFrameLocks xmlns:a="http://schemas.openxmlformats.org/drawingml/2006/main" noChangeAspect="1"/>
             </wp:cNvGraphicFramePr>
@@ -55346,13 +55577,13 @@
               <a:graphicData uri="http://schemas.openxmlformats.org/drawingml/2006/picture">
                 <pic:pic xmlns:pic="http://schemas.openxmlformats.org/drawingml/2006/picture">
                   <pic:nvPicPr>
-                    <pic:cNvPr id="0" name="Picture 27"/>
+                    <pic:cNvPr id="0" name="Picture 1"/>
                     <pic:cNvPicPr>
                       <a:picLocks noChangeAspect="1" noChangeArrowheads="1"/>
                     </pic:cNvPicPr>
                   </pic:nvPicPr>
                   <pic:blipFill>
-                    <a:blip r:embed="rId25">
+                    <a:blip r:embed="rId26">
                       <a:extLst>
                         <a:ext uri="{28A0092B-C50C-407E-A947-70E740481C1C}">
                           <a14:useLocalDpi xmlns:a14="http://schemas.microsoft.com/office/drawing/2010/main" val="0"/>
@@ -55367,7 +55598,7 @@
                   <pic:spPr bwMode="auto">
                     <a:xfrm>
                       <a:off x="0" y="0"/>
-                      <a:ext cx="5734050" cy="2741295"/>
+                      <a:ext cx="5734050" cy="2749550"/>
                     </a:xfrm>
                     <a:prstGeom prst="rect">
                       <a:avLst/>
@@ -55446,13 +55677,6 @@
           <w:sz w:val="24"/>
         </w:rPr>
       </w:pPr>
-      <w:r>
-        <w:rPr>
-          <w:b/>
-          <w:sz w:val="24"/>
-        </w:rPr>
-        <w:t>User Medical Request Page:</w:t>
-      </w:r>
     </w:p>
     <w:p>
       <w:pPr>
@@ -55470,6 +55694,55 @@
     </w:p>
     <w:p>
       <w:pPr>
+        <w:tabs>
+          <w:tab w:val="left" w:pos="721"/>
+          <w:tab w:val="left" w:pos="990"/>
+          <w:tab w:val="left" w:pos="9000"/>
+        </w:tabs>
+        <w:spacing w:before="90"/>
+        <w:rPr>
+          <w:b/>
+          <w:sz w:val="24"/>
+        </w:rPr>
+      </w:pPr>
+      <w:r>
+        <w:rPr>
+          <w:b/>
+          <w:sz w:val="24"/>
+        </w:rPr>
+        <w:t xml:space="preserve">User </w:t>
+      </w:r>
+      <w:r>
+        <w:rPr>
+          <w:b/>
+          <w:sz w:val="24"/>
+        </w:rPr>
+        <w:t>My Orders</w:t>
+      </w:r>
+      <w:r>
+        <w:rPr>
+          <w:b/>
+          <w:sz w:val="24"/>
+        </w:rPr>
+        <w:t xml:space="preserve"> Page:</w:t>
+      </w:r>
+    </w:p>
+    <w:p>
+      <w:pPr>
+        <w:tabs>
+          <w:tab w:val="left" w:pos="721"/>
+          <w:tab w:val="left" w:pos="990"/>
+          <w:tab w:val="left" w:pos="9000"/>
+        </w:tabs>
+        <w:spacing w:before="90"/>
+        <w:rPr>
+          <w:b/>
+          <w:sz w:val="24"/>
+        </w:rPr>
+      </w:pPr>
+    </w:p>
+    <w:p>
+      <w:pPr>
         <w:pStyle w:val="BodyText"/>
         <w:tabs>
           <w:tab w:val="left" w:pos="990"/>
@@ -55496,10 +55769,10 @@
           <w:noProof/>
         </w:rPr>
         <w:drawing>
-          <wp:inline distT="0" distB="0" distL="0" distR="0" wp14:anchorId="4DDD4F10" wp14:editId="0573EB52">
-            <wp:extent cx="5734050" cy="2747010"/>
-            <wp:effectExtent l="19050" t="19050" r="19050" b="15240"/>
-            <wp:docPr id="34" name="Picture 34"/>
+          <wp:inline distT="0" distB="0" distL="0" distR="0" wp14:anchorId="42D85790" wp14:editId="787A313B">
+            <wp:extent cx="5734050" cy="2745105"/>
+            <wp:effectExtent l="19050" t="19050" r="19050" b="17145"/>
+            <wp:docPr id="20" name="Picture 20"/>
             <wp:cNvGraphicFramePr>
               <a:graphicFrameLocks xmlns:a="http://schemas.openxmlformats.org/drawingml/2006/main" noChangeAspect="1"/>
             </wp:cNvGraphicFramePr>
@@ -55507,13 +55780,158 @@
               <a:graphicData uri="http://schemas.openxmlformats.org/drawingml/2006/picture">
                 <pic:pic xmlns:pic="http://schemas.openxmlformats.org/drawingml/2006/picture">
                   <pic:nvPicPr>
-                    <pic:cNvPr id="0" name="Picture 29"/>
+                    <pic:cNvPr id="1" name=""/>
+                    <pic:cNvPicPr/>
+                  </pic:nvPicPr>
+                  <pic:blipFill>
+                    <a:blip r:embed="rId27"/>
+                    <a:stretch>
+                      <a:fillRect/>
+                    </a:stretch>
+                  </pic:blipFill>
+                  <pic:spPr>
+                    <a:xfrm>
+                      <a:off x="0" y="0"/>
+                      <a:ext cx="5734050" cy="2745105"/>
+                    </a:xfrm>
+                    <a:prstGeom prst="rect">
+                      <a:avLst/>
+                    </a:prstGeom>
+                    <a:ln>
+                      <a:solidFill>
+                        <a:schemeClr val="tx1"/>
+                      </a:solidFill>
+                    </a:ln>
+                  </pic:spPr>
+                </pic:pic>
+              </a:graphicData>
+            </a:graphic>
+          </wp:inline>
+        </w:drawing>
+      </w:r>
+    </w:p>
+    <w:p>
+      <w:pPr>
+        <w:pStyle w:val="BodyText"/>
+        <w:tabs>
+          <w:tab w:val="left" w:pos="990"/>
+          <w:tab w:val="left" w:pos="9000"/>
+        </w:tabs>
+        <w:rPr>
+          <w:sz w:val="20"/>
+        </w:rPr>
+      </w:pPr>
+    </w:p>
+    <w:p>
+      <w:pPr>
+        <w:tabs>
+          <w:tab w:val="left" w:pos="990"/>
+          <w:tab w:val="left" w:pos="9000"/>
+        </w:tabs>
+      </w:pPr>
+    </w:p>
+    <w:p>
+      <w:pPr>
+        <w:tabs>
+          <w:tab w:val="left" w:pos="990"/>
+          <w:tab w:val="left" w:pos="9000"/>
+        </w:tabs>
+      </w:pPr>
+    </w:p>
+    <w:p>
+      <w:pPr>
+        <w:tabs>
+          <w:tab w:val="left" w:pos="990"/>
+          <w:tab w:val="left" w:pos="9000"/>
+        </w:tabs>
+      </w:pPr>
+    </w:p>
+    <w:p>
+      <w:pPr>
+        <w:tabs>
+          <w:tab w:val="left" w:pos="990"/>
+          <w:tab w:val="left" w:pos="9000"/>
+        </w:tabs>
+      </w:pPr>
+    </w:p>
+    <w:p>
+      <w:pPr>
+        <w:tabs>
+          <w:tab w:val="left" w:pos="721"/>
+          <w:tab w:val="left" w:pos="990"/>
+          <w:tab w:val="left" w:pos="9000"/>
+        </w:tabs>
+        <w:spacing w:before="231"/>
+        <w:rPr>
+          <w:b/>
+          <w:sz w:val="24"/>
+        </w:rPr>
+      </w:pPr>
+      <w:r>
+        <w:rPr>
+          <w:b/>
+          <w:sz w:val="24"/>
+        </w:rPr>
+        <w:t xml:space="preserve">User </w:t>
+      </w:r>
+      <w:r>
+        <w:rPr>
+          <w:b/>
+          <w:sz w:val="24"/>
+        </w:rPr>
+        <w:t>Profile:</w:t>
+      </w:r>
+    </w:p>
+    <w:p>
+      <w:pPr>
+        <w:tabs>
+          <w:tab w:val="left" w:pos="721"/>
+          <w:tab w:val="left" w:pos="990"/>
+          <w:tab w:val="left" w:pos="9000"/>
+        </w:tabs>
+        <w:spacing w:before="231"/>
+        <w:rPr>
+          <w:b/>
+          <w:sz w:val="24"/>
+        </w:rPr>
+      </w:pPr>
+    </w:p>
+    <w:p>
+      <w:pPr>
+        <w:tabs>
+          <w:tab w:val="left" w:pos="721"/>
+          <w:tab w:val="left" w:pos="990"/>
+          <w:tab w:val="left" w:pos="9000"/>
+        </w:tabs>
+        <w:spacing w:before="231"/>
+        <w:rPr>
+          <w:b/>
+          <w:sz w:val="24"/>
+        </w:rPr>
+      </w:pPr>
+      <w:r>
+        <w:rPr>
+          <w:noProof/>
+        </w:rPr>
+        <w:drawing>
+          <wp:inline distT="0" distB="0" distL="0" distR="0" wp14:anchorId="04B5622B" wp14:editId="59D9B2C5">
+            <wp:extent cx="5734050" cy="2747010"/>
+            <wp:effectExtent l="19050" t="19050" r="19050" b="15240"/>
+            <wp:docPr id="38" name="Picture 38"/>
+            <wp:cNvGraphicFramePr>
+              <a:graphicFrameLocks xmlns:a="http://schemas.openxmlformats.org/drawingml/2006/main" noChangeAspect="1"/>
+            </wp:cNvGraphicFramePr>
+            <a:graphic xmlns:a="http://schemas.openxmlformats.org/drawingml/2006/main">
+              <a:graphicData uri="http://schemas.openxmlformats.org/drawingml/2006/picture">
+                <pic:pic xmlns:pic="http://schemas.openxmlformats.org/drawingml/2006/picture">
+                  <pic:nvPicPr>
+                    <pic:cNvPr id="0" name="Picture 31"/>
                     <pic:cNvPicPr>
                       <a:picLocks noChangeAspect="1" noChangeArrowheads="1"/>
                     </pic:cNvPicPr>
                   </pic:nvPicPr>
                   <pic:blipFill>
-                    <a:blip r:embed="rId26">
+                    <a:blip r:embed="rId28">
                       <a:extLst>
                         <a:ext uri="{28A0092B-C50C-407E-A947-70E740481C1C}">
                           <a14:useLocalDpi xmlns:a14="http://schemas.microsoft.com/office/drawing/2010/main" val="0"/>
@@ -55549,66 +55967,6 @@
     </w:p>
     <w:p>
       <w:pPr>
-        <w:pStyle w:val="BodyText"/>
-        <w:tabs>
-          <w:tab w:val="left" w:pos="990"/>
-          <w:tab w:val="left" w:pos="9000"/>
-        </w:tabs>
-        <w:rPr>
-          <w:sz w:val="20"/>
-        </w:rPr>
-      </w:pPr>
-    </w:p>
-    <w:p>
-      <w:pPr>
-        <w:tabs>
-          <w:tab w:val="left" w:pos="990"/>
-          <w:tab w:val="left" w:pos="9000"/>
-        </w:tabs>
-      </w:pPr>
-    </w:p>
-    <w:p>
-      <w:pPr>
-        <w:tabs>
-          <w:tab w:val="left" w:pos="990"/>
-          <w:tab w:val="left" w:pos="9000"/>
-        </w:tabs>
-      </w:pPr>
-    </w:p>
-    <w:p>
-      <w:pPr>
-        <w:tabs>
-          <w:tab w:val="left" w:pos="990"/>
-          <w:tab w:val="left" w:pos="9000"/>
-        </w:tabs>
-      </w:pPr>
-    </w:p>
-    <w:p>
-      <w:pPr>
-        <w:tabs>
-          <w:tab w:val="left" w:pos="990"/>
-          <w:tab w:val="left" w:pos="9000"/>
-        </w:tabs>
-      </w:pPr>
-    </w:p>
-    <w:p>
-      <w:pPr>
-        <w:tabs>
-          <w:tab w:val="left" w:pos="990"/>
-          <w:tab w:val="left" w:pos="9000"/>
-        </w:tabs>
-      </w:pPr>
-    </w:p>
-    <w:p>
-      <w:pPr>
-        <w:tabs>
-          <w:tab w:val="left" w:pos="990"/>
-          <w:tab w:val="left" w:pos="9000"/>
-        </w:tabs>
-      </w:pPr>
-    </w:p>
-    <w:p>
-      <w:pPr>
         <w:tabs>
           <w:tab w:val="left" w:pos="721"/>
           <w:tab w:val="left" w:pos="990"/>
@@ -55634,6 +55992,34 @@
           <w:sz w:val="24"/>
         </w:rPr>
       </w:pPr>
+    </w:p>
+    <w:p>
+      <w:pPr>
+        <w:tabs>
+          <w:tab w:val="left" w:pos="721"/>
+          <w:tab w:val="left" w:pos="990"/>
+          <w:tab w:val="left" w:pos="9000"/>
+        </w:tabs>
+        <w:spacing w:before="231"/>
+        <w:rPr>
+          <w:b/>
+          <w:sz w:val="24"/>
+        </w:rPr>
+      </w:pPr>
+    </w:p>
+    <w:p>
+      <w:pPr>
+        <w:tabs>
+          <w:tab w:val="left" w:pos="721"/>
+          <w:tab w:val="left" w:pos="990"/>
+          <w:tab w:val="left" w:pos="9000"/>
+        </w:tabs>
+        <w:spacing w:before="231"/>
+        <w:rPr>
+          <w:b/>
+          <w:sz w:val="24"/>
+        </w:rPr>
+      </w:pPr>
       <w:r>
         <w:rPr>
           <w:b/>
@@ -55646,7 +56032,7 @@
           <w:b/>
           <w:sz w:val="24"/>
         </w:rPr>
-        <w:t>Profile:</w:t>
+        <w:t>password change:</w:t>
       </w:r>
     </w:p>
     <w:p>
@@ -55681,146 +56067,7 @@
           <w:noProof/>
         </w:rPr>
         <w:drawing>
-          <wp:inline distT="0" distB="0" distL="0" distR="0" wp14:anchorId="04B5622B" wp14:editId="59D9B2C5">
-            <wp:extent cx="5734050" cy="2747010"/>
-            <wp:effectExtent l="19050" t="19050" r="19050" b="15240"/>
-            <wp:docPr id="38" name="Picture 38"/>
-            <wp:cNvGraphicFramePr>
-              <a:graphicFrameLocks xmlns:a="http://schemas.openxmlformats.org/drawingml/2006/main" noChangeAspect="1"/>
-            </wp:cNvGraphicFramePr>
-            <a:graphic xmlns:a="http://schemas.openxmlformats.org/drawingml/2006/main">
-              <a:graphicData uri="http://schemas.openxmlformats.org/drawingml/2006/picture">
-                <pic:pic xmlns:pic="http://schemas.openxmlformats.org/drawingml/2006/picture">
-                  <pic:nvPicPr>
-                    <pic:cNvPr id="0" name="Picture 31"/>
-                    <pic:cNvPicPr>
-                      <a:picLocks noChangeAspect="1" noChangeArrowheads="1"/>
-                    </pic:cNvPicPr>
-                  </pic:nvPicPr>
-                  <pic:blipFill>
-                    <a:blip r:embed="rId27">
-                      <a:extLst>
-                        <a:ext uri="{28A0092B-C50C-407E-A947-70E740481C1C}">
-                          <a14:useLocalDpi xmlns:a14="http://schemas.microsoft.com/office/drawing/2010/main" val="0"/>
-                        </a:ext>
-                      </a:extLst>
-                    </a:blip>
-                    <a:srcRect/>
-                    <a:stretch>
-                      <a:fillRect/>
-                    </a:stretch>
-                  </pic:blipFill>
-                  <pic:spPr bwMode="auto">
-                    <a:xfrm>
-                      <a:off x="0" y="0"/>
-                      <a:ext cx="5734050" cy="2747010"/>
-                    </a:xfrm>
-                    <a:prstGeom prst="rect">
-                      <a:avLst/>
-                    </a:prstGeom>
-                    <a:noFill/>
-                    <a:ln>
-                      <a:solidFill>
-                        <a:schemeClr val="tx1"/>
-                      </a:solidFill>
-                    </a:ln>
-                  </pic:spPr>
-                </pic:pic>
-              </a:graphicData>
-            </a:graphic>
-          </wp:inline>
-        </w:drawing>
-      </w:r>
-    </w:p>
-    <w:p>
-      <w:pPr>
-        <w:tabs>
-          <w:tab w:val="left" w:pos="721"/>
-          <w:tab w:val="left" w:pos="990"/>
-          <w:tab w:val="left" w:pos="9000"/>
-        </w:tabs>
-        <w:spacing w:before="231"/>
-        <w:rPr>
-          <w:b/>
-          <w:sz w:val="24"/>
-        </w:rPr>
-      </w:pPr>
-    </w:p>
-    <w:p>
-      <w:pPr>
-        <w:tabs>
-          <w:tab w:val="left" w:pos="721"/>
-          <w:tab w:val="left" w:pos="990"/>
-          <w:tab w:val="left" w:pos="9000"/>
-        </w:tabs>
-        <w:spacing w:before="231"/>
-        <w:rPr>
-          <w:b/>
-          <w:sz w:val="24"/>
-        </w:rPr>
-      </w:pPr>
-    </w:p>
-    <w:p>
-      <w:pPr>
-        <w:tabs>
-          <w:tab w:val="left" w:pos="721"/>
-          <w:tab w:val="left" w:pos="990"/>
-          <w:tab w:val="left" w:pos="9000"/>
-        </w:tabs>
-        <w:spacing w:before="231"/>
-        <w:rPr>
-          <w:b/>
-          <w:sz w:val="24"/>
-        </w:rPr>
-      </w:pPr>
-      <w:r>
-        <w:rPr>
-          <w:b/>
-          <w:sz w:val="24"/>
-        </w:rPr>
-        <w:t xml:space="preserve">User </w:t>
-      </w:r>
-      <w:r>
-        <w:rPr>
-          <w:b/>
-          <w:sz w:val="24"/>
-        </w:rPr>
-        <w:t>password change:</w:t>
-      </w:r>
-    </w:p>
-    <w:p>
-      <w:pPr>
-        <w:tabs>
-          <w:tab w:val="left" w:pos="721"/>
-          <w:tab w:val="left" w:pos="990"/>
-          <w:tab w:val="left" w:pos="9000"/>
-        </w:tabs>
-        <w:spacing w:before="231"/>
-        <w:rPr>
-          <w:b/>
-          <w:sz w:val="24"/>
-        </w:rPr>
-      </w:pPr>
-    </w:p>
-    <w:p>
-      <w:pPr>
-        <w:tabs>
-          <w:tab w:val="left" w:pos="721"/>
-          <w:tab w:val="left" w:pos="990"/>
-          <w:tab w:val="left" w:pos="9000"/>
-        </w:tabs>
-        <w:spacing w:before="231"/>
-        <w:rPr>
-          <w:b/>
-          <w:sz w:val="24"/>
-        </w:rPr>
-      </w:pPr>
-      <w:r>
-        <w:rPr>
-          <w:noProof/>
-        </w:rPr>
-        <w:drawing>
-          <wp:inline distT="0" distB="0" distL="0" distR="0" wp14:anchorId="37D51776" wp14:editId="59A08208">
+          <wp:inline distT="0" distB="0" distL="0" distR="0" wp14:anchorId="27CA00CC" wp14:editId="0B8D6AAE">
             <wp:extent cx="5734050" cy="2741295"/>
             <wp:effectExtent l="19050" t="19050" r="19050" b="20955"/>
             <wp:docPr id="40" name="Picture 40"/>
@@ -55832,159 +56079,6 @@
                 <pic:pic xmlns:pic="http://schemas.openxmlformats.org/drawingml/2006/picture">
                   <pic:nvPicPr>
                     <pic:cNvPr id="0" name="Picture 33"/>
-                    <pic:cNvPicPr>
-                      <a:picLocks noChangeAspect="1" noChangeArrowheads="1"/>
-                    </pic:cNvPicPr>
-                  </pic:nvPicPr>
-                  <pic:blipFill>
-                    <a:blip r:embed="rId28">
-                      <a:extLst>
-                        <a:ext uri="{28A0092B-C50C-407E-A947-70E740481C1C}">
-                          <a14:useLocalDpi xmlns:a14="http://schemas.microsoft.com/office/drawing/2010/main" val="0"/>
-                        </a:ext>
-                      </a:extLst>
-                    </a:blip>
-                    <a:srcRect/>
-                    <a:stretch>
-                      <a:fillRect/>
-                    </a:stretch>
-                  </pic:blipFill>
-                  <pic:spPr bwMode="auto">
-                    <a:xfrm>
-                      <a:off x="0" y="0"/>
-                      <a:ext cx="5734050" cy="2741295"/>
-                    </a:xfrm>
-                    <a:prstGeom prst="rect">
-                      <a:avLst/>
-                    </a:prstGeom>
-                    <a:noFill/>
-                    <a:ln>
-                      <a:solidFill>
-                        <a:schemeClr val="tx1"/>
-                      </a:solidFill>
-                    </a:ln>
-                  </pic:spPr>
-                </pic:pic>
-              </a:graphicData>
-            </a:graphic>
-          </wp:inline>
-        </w:drawing>
-      </w:r>
-    </w:p>
-    <w:p>
-      <w:pPr>
-        <w:tabs>
-          <w:tab w:val="left" w:pos="721"/>
-          <w:tab w:val="left" w:pos="990"/>
-          <w:tab w:val="left" w:pos="9000"/>
-        </w:tabs>
-        <w:spacing w:before="231"/>
-        <w:rPr>
-          <w:b/>
-          <w:sz w:val="24"/>
-        </w:rPr>
-      </w:pPr>
-    </w:p>
-    <w:p>
-      <w:pPr>
-        <w:tabs>
-          <w:tab w:val="left" w:pos="721"/>
-          <w:tab w:val="left" w:pos="990"/>
-          <w:tab w:val="left" w:pos="9000"/>
-        </w:tabs>
-        <w:spacing w:before="231"/>
-        <w:rPr>
-          <w:b/>
-          <w:sz w:val="24"/>
-        </w:rPr>
-      </w:pPr>
-    </w:p>
-    <w:p>
-      <w:pPr>
-        <w:tabs>
-          <w:tab w:val="left" w:pos="721"/>
-          <w:tab w:val="left" w:pos="990"/>
-          <w:tab w:val="left" w:pos="9000"/>
-        </w:tabs>
-        <w:spacing w:before="231"/>
-        <w:rPr>
-          <w:b/>
-          <w:sz w:val="24"/>
-        </w:rPr>
-      </w:pPr>
-    </w:p>
-    <w:p>
-      <w:pPr>
-        <w:tabs>
-          <w:tab w:val="left" w:pos="721"/>
-          <w:tab w:val="left" w:pos="990"/>
-          <w:tab w:val="left" w:pos="9000"/>
-        </w:tabs>
-        <w:spacing w:before="231"/>
-        <w:rPr>
-          <w:b/>
-          <w:sz w:val="24"/>
-        </w:rPr>
-      </w:pPr>
-      <w:r>
-        <w:rPr>
-          <w:b/>
-          <w:sz w:val="24"/>
-        </w:rPr>
-        <w:t xml:space="preserve">User </w:t>
-      </w:r>
-      <w:r>
-        <w:rPr>
-          <w:b/>
-          <w:sz w:val="24"/>
-        </w:rPr>
-        <w:t>view of quarantine List:</w:t>
-      </w:r>
-    </w:p>
-    <w:p>
-      <w:pPr>
-        <w:tabs>
-          <w:tab w:val="left" w:pos="721"/>
-          <w:tab w:val="left" w:pos="990"/>
-          <w:tab w:val="left" w:pos="9000"/>
-        </w:tabs>
-        <w:spacing w:before="231"/>
-        <w:rPr>
-          <w:b/>
-          <w:sz w:val="24"/>
-        </w:rPr>
-      </w:pPr>
-    </w:p>
-    <w:p>
-      <w:pPr>
-        <w:tabs>
-          <w:tab w:val="left" w:pos="721"/>
-          <w:tab w:val="left" w:pos="990"/>
-          <w:tab w:val="left" w:pos="9000"/>
-        </w:tabs>
-        <w:spacing w:before="231"/>
-        <w:rPr>
-          <w:b/>
-          <w:sz w:val="24"/>
-        </w:rPr>
-      </w:pPr>
-      <w:r>
-        <w:rPr>
-          <w:noProof/>
-        </w:rPr>
-        <w:drawing>
-          <wp:inline distT="0" distB="0" distL="0" distR="0" wp14:anchorId="12069616" wp14:editId="66616D23">
-            <wp:extent cx="5734050" cy="2741295"/>
-            <wp:effectExtent l="19050" t="19050" r="19050" b="20955"/>
-            <wp:docPr id="42" name="Picture 42"/>
-            <wp:cNvGraphicFramePr>
-              <a:graphicFrameLocks xmlns:a="http://schemas.openxmlformats.org/drawingml/2006/main" noChangeAspect="1"/>
-            </wp:cNvGraphicFramePr>
-            <a:graphic xmlns:a="http://schemas.openxmlformats.org/drawingml/2006/main">
-              <a:graphicData uri="http://schemas.openxmlformats.org/drawingml/2006/picture">
-                <pic:pic xmlns:pic="http://schemas.openxmlformats.org/drawingml/2006/picture">
-                  <pic:nvPicPr>
-                    <pic:cNvPr id="0" name="Picture 35"/>
                     <pic:cNvPicPr>
                       <a:picLocks noChangeAspect="1" noChangeArrowheads="1"/>
                     </pic:cNvPicPr>
@@ -56041,115 +56135,91 @@
     <w:p>
       <w:pPr>
         <w:tabs>
-          <w:tab w:val="left" w:pos="990"/>
-          <w:tab w:val="left" w:pos="9000"/>
-        </w:tabs>
-      </w:pPr>
-    </w:p>
-    <w:p>
-      <w:pPr>
-        <w:tabs>
-          <w:tab w:val="left" w:pos="990"/>
-          <w:tab w:val="left" w:pos="9000"/>
-        </w:tabs>
-        <w:rPr>
-          <w:b/>
-          <w:sz w:val="28"/>
-          <w:szCs w:val="28"/>
-        </w:rPr>
-      </w:pPr>
-      <w:r>
-        <w:rPr>
-          <w:b/>
-          <w:sz w:val="28"/>
-          <w:szCs w:val="28"/>
-        </w:rPr>
-        <w:t>ADMIN</w:t>
-      </w:r>
-      <w:r>
-        <w:rPr>
-          <w:b/>
-          <w:sz w:val="28"/>
-          <w:szCs w:val="28"/>
-        </w:rPr>
-        <w:t xml:space="preserve"> PAGES</w:t>
-      </w:r>
-    </w:p>
-    <w:p>
-      <w:pPr>
-        <w:tabs>
-          <w:tab w:val="left" w:pos="990"/>
-          <w:tab w:val="left" w:pos="9000"/>
-        </w:tabs>
-        <w:rPr>
-          <w:b/>
-        </w:rPr>
-      </w:pPr>
-    </w:p>
-    <w:p>
-      <w:pPr>
-        <w:tabs>
-          <w:tab w:val="left" w:pos="990"/>
-          <w:tab w:val="left" w:pos="9000"/>
-        </w:tabs>
-        <w:rPr>
-          <w:b/>
-        </w:rPr>
-      </w:pPr>
-    </w:p>
-    <w:p>
-      <w:pPr>
-        <w:tabs>
-          <w:tab w:val="left" w:pos="990"/>
-          <w:tab w:val="left" w:pos="9000"/>
-        </w:tabs>
-        <w:rPr>
-          <w:b/>
-          <w:sz w:val="24"/>
-          <w:szCs w:val="24"/>
-        </w:rPr>
-      </w:pPr>
-      <w:r>
-        <w:rPr>
-          <w:b/>
-          <w:sz w:val="24"/>
-          <w:szCs w:val="24"/>
-        </w:rPr>
-        <w:t>Admin Home page:</w:t>
-      </w:r>
-    </w:p>
-    <w:p>
-      <w:pPr>
-        <w:tabs>
-          <w:tab w:val="left" w:pos="990"/>
-          <w:tab w:val="left" w:pos="9000"/>
-        </w:tabs>
-        <w:rPr>
-          <w:b/>
-          <w:sz w:val="24"/>
-          <w:szCs w:val="24"/>
-        </w:rPr>
-      </w:pPr>
-    </w:p>
-    <w:p>
-      <w:pPr>
-        <w:tabs>
-          <w:tab w:val="left" w:pos="990"/>
-          <w:tab w:val="left" w:pos="9000"/>
-        </w:tabs>
-        <w:rPr>
-          <w:b/>
-        </w:rPr>
-      </w:pPr>
-    </w:p>
-    <w:p>
-      <w:pPr>
-        <w:tabs>
-          <w:tab w:val="left" w:pos="990"/>
-          <w:tab w:val="left" w:pos="9000"/>
-        </w:tabs>
-        <w:rPr>
-          <w:b/>
+          <w:tab w:val="left" w:pos="721"/>
+          <w:tab w:val="left" w:pos="990"/>
+          <w:tab w:val="left" w:pos="9000"/>
+        </w:tabs>
+        <w:spacing w:before="231"/>
+        <w:rPr>
+          <w:b/>
+          <w:sz w:val="24"/>
+        </w:rPr>
+      </w:pPr>
+    </w:p>
+    <w:p>
+      <w:pPr>
+        <w:tabs>
+          <w:tab w:val="left" w:pos="721"/>
+          <w:tab w:val="left" w:pos="990"/>
+          <w:tab w:val="left" w:pos="9000"/>
+        </w:tabs>
+        <w:spacing w:before="231"/>
+        <w:rPr>
+          <w:b/>
+          <w:sz w:val="24"/>
+        </w:rPr>
+      </w:pPr>
+    </w:p>
+    <w:p>
+      <w:pPr>
+        <w:tabs>
+          <w:tab w:val="left" w:pos="721"/>
+          <w:tab w:val="left" w:pos="990"/>
+          <w:tab w:val="left" w:pos="9000"/>
+        </w:tabs>
+        <w:spacing w:before="231"/>
+        <w:rPr>
+          <w:b/>
+          <w:sz w:val="24"/>
+        </w:rPr>
+      </w:pPr>
+      <w:r>
+        <w:rPr>
+          <w:b/>
+          <w:sz w:val="24"/>
+        </w:rPr>
+        <w:t xml:space="preserve">User </w:t>
+      </w:r>
+      <w:r>
+        <w:rPr>
+          <w:b/>
+          <w:sz w:val="24"/>
+        </w:rPr>
+        <w:t>Profile</w:t>
+      </w:r>
+      <w:r>
+        <w:rPr>
+          <w:b/>
+          <w:sz w:val="24"/>
+        </w:rPr>
+        <w:t xml:space="preserve"> change:</w:t>
+      </w:r>
+    </w:p>
+    <w:p>
+      <w:pPr>
+        <w:tabs>
+          <w:tab w:val="left" w:pos="721"/>
+          <w:tab w:val="left" w:pos="990"/>
+          <w:tab w:val="left" w:pos="9000"/>
+        </w:tabs>
+        <w:spacing w:before="231"/>
+        <w:rPr>
+          <w:b/>
+          <w:sz w:val="24"/>
+        </w:rPr>
+      </w:pPr>
+    </w:p>
+    <w:p>
+      <w:pPr>
+        <w:tabs>
+          <w:tab w:val="left" w:pos="721"/>
+          <w:tab w:val="left" w:pos="990"/>
+          <w:tab w:val="left" w:pos="9000"/>
+        </w:tabs>
+        <w:spacing w:before="231"/>
+        <w:rPr>
+          <w:b/>
+          <w:sz w:val="24"/>
         </w:rPr>
       </w:pPr>
       <w:r>
@@ -56157,10 +56227,10 @@
           <w:noProof/>
         </w:rPr>
         <w:drawing>
-          <wp:inline distT="0" distB="0" distL="0" distR="0" wp14:anchorId="3C8C1713" wp14:editId="463EC399">
-            <wp:extent cx="5734050" cy="2741295"/>
-            <wp:effectExtent l="19050" t="19050" r="19050" b="20955"/>
-            <wp:docPr id="47" name="Picture 47"/>
+          <wp:inline distT="0" distB="0" distL="0" distR="0" wp14:anchorId="39C464F3" wp14:editId="265EF5FF">
+            <wp:extent cx="5734050" cy="2745105"/>
+            <wp:effectExtent l="19050" t="19050" r="19050" b="17145"/>
+            <wp:docPr id="26" name="Picture 26"/>
             <wp:cNvGraphicFramePr>
               <a:graphicFrameLocks xmlns:a="http://schemas.openxmlformats.org/drawingml/2006/main" noChangeAspect="1"/>
             </wp:cNvGraphicFramePr>
@@ -56168,13 +56238,152 @@
               <a:graphicData uri="http://schemas.openxmlformats.org/drawingml/2006/picture">
                 <pic:pic xmlns:pic="http://schemas.openxmlformats.org/drawingml/2006/picture">
                   <pic:nvPicPr>
-                    <pic:cNvPr id="0" name="Picture 37"/>
+                    <pic:cNvPr id="0" name="Picture 5"/>
                     <pic:cNvPicPr>
                       <a:picLocks noChangeAspect="1" noChangeArrowheads="1"/>
                     </pic:cNvPicPr>
                   </pic:nvPicPr>
                   <pic:blipFill>
                     <a:blip r:embed="rId30">
+                      <a:extLst>
+                        <a:ext uri="{28A0092B-C50C-407E-A947-70E740481C1C}">
+                          <a14:useLocalDpi xmlns:a14="http://schemas.microsoft.com/office/drawing/2010/main" val="0"/>
+                        </a:ext>
+                      </a:extLst>
+                    </a:blip>
+                    <a:srcRect/>
+                    <a:stretch>
+                      <a:fillRect/>
+                    </a:stretch>
+                  </pic:blipFill>
+                  <pic:spPr bwMode="auto">
+                    <a:xfrm>
+                      <a:off x="0" y="0"/>
+                      <a:ext cx="5734050" cy="2745105"/>
+                    </a:xfrm>
+                    <a:prstGeom prst="rect">
+                      <a:avLst/>
+                    </a:prstGeom>
+                    <a:noFill/>
+                    <a:ln>
+                      <a:solidFill>
+                        <a:schemeClr val="tx1"/>
+                      </a:solidFill>
+                    </a:ln>
+                  </pic:spPr>
+                </pic:pic>
+              </a:graphicData>
+            </a:graphic>
+          </wp:inline>
+        </w:drawing>
+      </w:r>
+    </w:p>
+    <w:p>
+      <w:pPr>
+        <w:tabs>
+          <w:tab w:val="left" w:pos="721"/>
+          <w:tab w:val="left" w:pos="990"/>
+          <w:tab w:val="left" w:pos="9000"/>
+        </w:tabs>
+        <w:spacing w:before="231"/>
+        <w:rPr>
+          <w:b/>
+          <w:sz w:val="24"/>
+        </w:rPr>
+      </w:pPr>
+    </w:p>
+    <w:p>
+      <w:pPr>
+        <w:tabs>
+          <w:tab w:val="left" w:pos="721"/>
+          <w:tab w:val="left" w:pos="990"/>
+          <w:tab w:val="left" w:pos="9000"/>
+        </w:tabs>
+        <w:spacing w:before="231"/>
+        <w:rPr>
+          <w:b/>
+          <w:sz w:val="24"/>
+        </w:rPr>
+      </w:pPr>
+    </w:p>
+    <w:p>
+      <w:pPr>
+        <w:tabs>
+          <w:tab w:val="left" w:pos="721"/>
+          <w:tab w:val="left" w:pos="990"/>
+          <w:tab w:val="left" w:pos="9000"/>
+        </w:tabs>
+        <w:spacing w:before="231"/>
+        <w:rPr>
+          <w:b/>
+          <w:sz w:val="24"/>
+        </w:rPr>
+      </w:pPr>
+      <w:r>
+        <w:rPr>
+          <w:b/>
+          <w:sz w:val="24"/>
+        </w:rPr>
+        <w:t xml:space="preserve">User </w:t>
+      </w:r>
+      <w:r>
+        <w:rPr>
+          <w:b/>
+          <w:sz w:val="24"/>
+        </w:rPr>
+        <w:t>view of quarantine List:</w:t>
+      </w:r>
+    </w:p>
+    <w:p>
+      <w:pPr>
+        <w:tabs>
+          <w:tab w:val="left" w:pos="721"/>
+          <w:tab w:val="left" w:pos="990"/>
+          <w:tab w:val="left" w:pos="9000"/>
+        </w:tabs>
+        <w:spacing w:before="231"/>
+        <w:rPr>
+          <w:b/>
+          <w:sz w:val="24"/>
+        </w:rPr>
+      </w:pPr>
+    </w:p>
+    <w:p>
+      <w:pPr>
+        <w:tabs>
+          <w:tab w:val="left" w:pos="721"/>
+          <w:tab w:val="left" w:pos="990"/>
+          <w:tab w:val="left" w:pos="9000"/>
+        </w:tabs>
+        <w:spacing w:before="231"/>
+        <w:rPr>
+          <w:b/>
+          <w:sz w:val="24"/>
+        </w:rPr>
+      </w:pPr>
+      <w:r>
+        <w:rPr>
+          <w:noProof/>
+        </w:rPr>
+        <w:drawing>
+          <wp:inline distT="0" distB="0" distL="0" distR="0" wp14:anchorId="0DADD82F" wp14:editId="7FE91DF0">
+            <wp:extent cx="5734050" cy="2741295"/>
+            <wp:effectExtent l="19050" t="19050" r="19050" b="20955"/>
+            <wp:docPr id="7" name="Picture 7"/>
+            <wp:cNvGraphicFramePr>
+              <a:graphicFrameLocks xmlns:a="http://schemas.openxmlformats.org/drawingml/2006/main" noChangeAspect="1"/>
+            </wp:cNvGraphicFramePr>
+            <a:graphic xmlns:a="http://schemas.openxmlformats.org/drawingml/2006/main">
+              <a:graphicData uri="http://schemas.openxmlformats.org/drawingml/2006/picture">
+                <pic:pic xmlns:pic="http://schemas.openxmlformats.org/drawingml/2006/picture">
+                  <pic:nvPicPr>
+                    <pic:cNvPr id="0" name="Picture 3"/>
+                    <pic:cNvPicPr>
+                      <a:picLocks noChangeAspect="1" noChangeArrowheads="1"/>
+                    </pic:cNvPicPr>
+                  </pic:nvPicPr>
+                  <pic:blipFill>
+                    <a:blip r:embed="rId31">
                       <a:extLst>
                         <a:ext uri="{28A0092B-C50C-407E-A947-70E740481C1C}">
                           <a14:useLocalDpi xmlns:a14="http://schemas.microsoft.com/office/drawing/2010/main" val="0"/>
@@ -56211,72 +56420,6 @@
     <w:p>
       <w:pPr>
         <w:tabs>
-          <w:tab w:val="left" w:pos="990"/>
-          <w:tab w:val="left" w:pos="9000"/>
-        </w:tabs>
-        <w:rPr>
-          <w:b/>
-        </w:rPr>
-      </w:pPr>
-    </w:p>
-    <w:p>
-      <w:pPr>
-        <w:tabs>
-          <w:tab w:val="left" w:pos="990"/>
-          <w:tab w:val="left" w:pos="9000"/>
-        </w:tabs>
-        <w:rPr>
-          <w:b/>
-        </w:rPr>
-      </w:pPr>
-    </w:p>
-    <w:p>
-      <w:pPr>
-        <w:tabs>
-          <w:tab w:val="left" w:pos="990"/>
-          <w:tab w:val="left" w:pos="9000"/>
-        </w:tabs>
-        <w:rPr>
-          <w:b/>
-        </w:rPr>
-      </w:pPr>
-    </w:p>
-    <w:p>
-      <w:pPr>
-        <w:tabs>
-          <w:tab w:val="left" w:pos="990"/>
-          <w:tab w:val="left" w:pos="9000"/>
-        </w:tabs>
-        <w:rPr>
-          <w:b/>
-        </w:rPr>
-      </w:pPr>
-    </w:p>
-    <w:p>
-      <w:pPr>
-        <w:tabs>
-          <w:tab w:val="left" w:pos="990"/>
-          <w:tab w:val="left" w:pos="9000"/>
-        </w:tabs>
-        <w:rPr>
-          <w:b/>
-        </w:rPr>
-      </w:pPr>
-    </w:p>
-    <w:p>
-      <w:pPr>
-        <w:tabs>
-          <w:tab w:val="left" w:pos="990"/>
-          <w:tab w:val="left" w:pos="9000"/>
-        </w:tabs>
-        <w:rPr>
-          <w:b/>
-        </w:rPr>
-      </w:pPr>
-    </w:p>
-    <w:p>
-      <w:pPr>
-        <w:tabs>
           <w:tab w:val="left" w:pos="721"/>
           <w:tab w:val="left" w:pos="990"/>
           <w:tab w:val="left" w:pos="9000"/>
@@ -56287,25 +56430,127 @@
           <w:sz w:val="24"/>
         </w:rPr>
       </w:pPr>
-      <w:r>
-        <w:rPr>
-          <w:b/>
-          <w:sz w:val="24"/>
-        </w:rPr>
-        <w:t>Admin view of medical request:</w:t>
-      </w:r>
-    </w:p>
-    <w:p>
-      <w:pPr>
-        <w:tabs>
-          <w:tab w:val="left" w:pos="721"/>
-          <w:tab w:val="left" w:pos="990"/>
-          <w:tab w:val="left" w:pos="9000"/>
-        </w:tabs>
-        <w:spacing w:before="231"/>
-        <w:rPr>
-          <w:b/>
-          <w:sz w:val="24"/>
+    </w:p>
+    <w:p>
+      <w:pPr>
+        <w:tabs>
+          <w:tab w:val="left" w:pos="990"/>
+          <w:tab w:val="left" w:pos="9000"/>
+        </w:tabs>
+      </w:pPr>
+    </w:p>
+    <w:p>
+      <w:pPr>
+        <w:tabs>
+          <w:tab w:val="left" w:pos="990"/>
+          <w:tab w:val="left" w:pos="9000"/>
+        </w:tabs>
+      </w:pPr>
+    </w:p>
+    <w:p>
+      <w:pPr>
+        <w:tabs>
+          <w:tab w:val="left" w:pos="990"/>
+          <w:tab w:val="left" w:pos="9000"/>
+        </w:tabs>
+        <w:rPr>
+          <w:b/>
+          <w:sz w:val="28"/>
+          <w:szCs w:val="28"/>
+        </w:rPr>
+      </w:pPr>
+      <w:r>
+        <w:rPr>
+          <w:b/>
+          <w:sz w:val="28"/>
+          <w:szCs w:val="28"/>
+        </w:rPr>
+        <w:t>ADMIN</w:t>
+      </w:r>
+      <w:r>
+        <w:rPr>
+          <w:b/>
+          <w:sz w:val="28"/>
+          <w:szCs w:val="28"/>
+        </w:rPr>
+        <w:t xml:space="preserve"> PAGES</w:t>
+      </w:r>
+    </w:p>
+    <w:p>
+      <w:pPr>
+        <w:tabs>
+          <w:tab w:val="left" w:pos="990"/>
+          <w:tab w:val="left" w:pos="9000"/>
+        </w:tabs>
+        <w:rPr>
+          <w:b/>
+        </w:rPr>
+      </w:pPr>
+    </w:p>
+    <w:p>
+      <w:pPr>
+        <w:tabs>
+          <w:tab w:val="left" w:pos="990"/>
+          <w:tab w:val="left" w:pos="9000"/>
+        </w:tabs>
+        <w:rPr>
+          <w:b/>
+        </w:rPr>
+      </w:pPr>
+    </w:p>
+    <w:p>
+      <w:pPr>
+        <w:tabs>
+          <w:tab w:val="left" w:pos="990"/>
+          <w:tab w:val="left" w:pos="9000"/>
+        </w:tabs>
+        <w:rPr>
+          <w:b/>
+        </w:rPr>
+      </w:pPr>
+    </w:p>
+    <w:p>
+      <w:pPr>
+        <w:tabs>
+          <w:tab w:val="left" w:pos="990"/>
+          <w:tab w:val="left" w:pos="9000"/>
+        </w:tabs>
+        <w:rPr>
+          <w:b/>
+        </w:rPr>
+      </w:pPr>
+    </w:p>
+    <w:p>
+      <w:pPr>
+        <w:tabs>
+          <w:tab w:val="left" w:pos="990"/>
+          <w:tab w:val="left" w:pos="9000"/>
+        </w:tabs>
+        <w:rPr>
+          <w:b/>
+          <w:sz w:val="24"/>
+          <w:szCs w:val="24"/>
+        </w:rPr>
+      </w:pPr>
+      <w:r>
+        <w:rPr>
+          <w:b/>
+          <w:sz w:val="24"/>
+          <w:szCs w:val="24"/>
+        </w:rPr>
+        <w:t>Admin Home page:</w:t>
+      </w:r>
+    </w:p>
+    <w:p>
+      <w:pPr>
+        <w:tabs>
+          <w:tab w:val="left" w:pos="990"/>
+          <w:tab w:val="left" w:pos="9000"/>
+        </w:tabs>
+        <w:rPr>
+          <w:b/>
+          <w:sz w:val="24"/>
+          <w:szCs w:val="24"/>
         </w:rPr>
       </w:pPr>
     </w:p>
@@ -56335,10 +56580,10 @@
           <w:noProof/>
         </w:rPr>
         <w:drawing>
-          <wp:inline distT="0" distB="0" distL="0" distR="0" wp14:anchorId="123944D3" wp14:editId="420999B7">
-            <wp:extent cx="5734050" cy="2747010"/>
-            <wp:effectExtent l="19050" t="19050" r="19050" b="15240"/>
-            <wp:docPr id="48" name="Picture 48"/>
+          <wp:inline distT="0" distB="0" distL="0" distR="0" wp14:anchorId="3C8C1713" wp14:editId="463EC399">
+            <wp:extent cx="5734050" cy="2741295"/>
+            <wp:effectExtent l="19050" t="19050" r="19050" b="20955"/>
+            <wp:docPr id="47" name="Picture 47"/>
             <wp:cNvGraphicFramePr>
               <a:graphicFrameLocks xmlns:a="http://schemas.openxmlformats.org/drawingml/2006/main" noChangeAspect="1"/>
             </wp:cNvGraphicFramePr>
@@ -56346,182 +56591,7 @@
               <a:graphicData uri="http://schemas.openxmlformats.org/drawingml/2006/picture">
                 <pic:pic xmlns:pic="http://schemas.openxmlformats.org/drawingml/2006/picture">
                   <pic:nvPicPr>
-                    <pic:cNvPr id="0" name="Picture 39"/>
-                    <pic:cNvPicPr>
-                      <a:picLocks noChangeAspect="1" noChangeArrowheads="1"/>
-                    </pic:cNvPicPr>
-                  </pic:nvPicPr>
-                  <pic:blipFill>
-                    <a:blip r:embed="rId31">
-                      <a:extLst>
-                        <a:ext uri="{28A0092B-C50C-407E-A947-70E740481C1C}">
-                          <a14:useLocalDpi xmlns:a14="http://schemas.microsoft.com/office/drawing/2010/main" val="0"/>
-                        </a:ext>
-                      </a:extLst>
-                    </a:blip>
-                    <a:srcRect/>
-                    <a:stretch>
-                      <a:fillRect/>
-                    </a:stretch>
-                  </pic:blipFill>
-                  <pic:spPr bwMode="auto">
-                    <a:xfrm>
-                      <a:off x="0" y="0"/>
-                      <a:ext cx="5734050" cy="2747010"/>
-                    </a:xfrm>
-                    <a:prstGeom prst="rect">
-                      <a:avLst/>
-                    </a:prstGeom>
-                    <a:noFill/>
-                    <a:ln>
-                      <a:solidFill>
-                        <a:schemeClr val="tx1"/>
-                      </a:solidFill>
-                    </a:ln>
-                  </pic:spPr>
-                </pic:pic>
-              </a:graphicData>
-            </a:graphic>
-          </wp:inline>
-        </w:drawing>
-      </w:r>
-    </w:p>
-    <w:p>
-      <w:pPr>
-        <w:tabs>
-          <w:tab w:val="left" w:pos="990"/>
-          <w:tab w:val="left" w:pos="9000"/>
-        </w:tabs>
-        <w:rPr>
-          <w:b/>
-        </w:rPr>
-      </w:pPr>
-    </w:p>
-    <w:p>
-      <w:pPr>
-        <w:tabs>
-          <w:tab w:val="left" w:pos="990"/>
-          <w:tab w:val="left" w:pos="9000"/>
-        </w:tabs>
-        <w:rPr>
-          <w:b/>
-        </w:rPr>
-      </w:pPr>
-    </w:p>
-    <w:p>
-      <w:pPr>
-        <w:tabs>
-          <w:tab w:val="left" w:pos="990"/>
-          <w:tab w:val="left" w:pos="9000"/>
-        </w:tabs>
-        <w:rPr>
-          <w:b/>
-        </w:rPr>
-      </w:pPr>
-    </w:p>
-    <w:p>
-      <w:pPr>
-        <w:tabs>
-          <w:tab w:val="left" w:pos="990"/>
-          <w:tab w:val="left" w:pos="9000"/>
-        </w:tabs>
-        <w:rPr>
-          <w:b/>
-        </w:rPr>
-      </w:pPr>
-    </w:p>
-    <w:p>
-      <w:pPr>
-        <w:tabs>
-          <w:tab w:val="left" w:pos="990"/>
-          <w:tab w:val="left" w:pos="9000"/>
-        </w:tabs>
-        <w:rPr>
-          <w:b/>
-        </w:rPr>
-      </w:pPr>
-    </w:p>
-    <w:p>
-      <w:pPr>
-        <w:tabs>
-          <w:tab w:val="left" w:pos="721"/>
-          <w:tab w:val="left" w:pos="990"/>
-          <w:tab w:val="left" w:pos="9000"/>
-        </w:tabs>
-        <w:spacing w:before="231"/>
-        <w:rPr>
-          <w:b/>
-          <w:sz w:val="24"/>
-        </w:rPr>
-      </w:pPr>
-      <w:r>
-        <w:rPr>
-          <w:b/>
-          <w:sz w:val="24"/>
-        </w:rPr>
-        <w:t>Admin add product:</w:t>
-      </w:r>
-    </w:p>
-    <w:p>
-      <w:pPr>
-        <w:tabs>
-          <w:tab w:val="left" w:pos="990"/>
-          <w:tab w:val="left" w:pos="9000"/>
-        </w:tabs>
-        <w:rPr>
-          <w:b/>
-        </w:rPr>
-      </w:pPr>
-    </w:p>
-    <w:p>
-      <w:pPr>
-        <w:tabs>
-          <w:tab w:val="left" w:pos="990"/>
-          <w:tab w:val="left" w:pos="9000"/>
-        </w:tabs>
-        <w:rPr>
-          <w:b/>
-        </w:rPr>
-      </w:pPr>
-    </w:p>
-    <w:p>
-      <w:pPr>
-        <w:tabs>
-          <w:tab w:val="left" w:pos="990"/>
-          <w:tab w:val="left" w:pos="9000"/>
-        </w:tabs>
-        <w:rPr>
-          <w:b/>
-        </w:rPr>
-      </w:pPr>
-    </w:p>
-    <w:p>
-      <w:pPr>
-        <w:tabs>
-          <w:tab w:val="left" w:pos="990"/>
-          <w:tab w:val="left" w:pos="9000"/>
-        </w:tabs>
-        <w:rPr>
-          <w:b/>
-        </w:rPr>
-      </w:pPr>
-      <w:r>
-        <w:rPr>
-          <w:noProof/>
-        </w:rPr>
-        <w:drawing>
-          <wp:inline distT="0" distB="0" distL="0" distR="0" wp14:anchorId="3014D296" wp14:editId="09CAA865">
-            <wp:extent cx="5734050" cy="2741295"/>
-            <wp:effectExtent l="19050" t="19050" r="19050" b="20955"/>
-            <wp:docPr id="49" name="Picture 49"/>
-            <wp:cNvGraphicFramePr>
-              <a:graphicFrameLocks xmlns:a="http://schemas.openxmlformats.org/drawingml/2006/main" noChangeAspect="1"/>
-            </wp:cNvGraphicFramePr>
-            <a:graphic xmlns:a="http://schemas.openxmlformats.org/drawingml/2006/main">
-              <a:graphicData uri="http://schemas.openxmlformats.org/drawingml/2006/picture">
-                <pic:pic xmlns:pic="http://schemas.openxmlformats.org/drawingml/2006/picture">
-                  <pic:nvPicPr>
-                    <pic:cNvPr id="0" name="Picture 41"/>
+                    <pic:cNvPr id="0" name="Picture 37"/>
                     <pic:cNvPicPr>
                       <a:picLocks noChangeAspect="1" noChangeArrowheads="1"/>
                     </pic:cNvPicPr>
@@ -56589,11 +56659,1086 @@
           <w:tab w:val="left" w:pos="990"/>
           <w:tab w:val="left" w:pos="9000"/>
         </w:tabs>
+        <w:rPr>
+          <w:b/>
+        </w:rPr>
+      </w:pPr>
+    </w:p>
+    <w:p>
+      <w:pPr>
+        <w:tabs>
+          <w:tab w:val="left" w:pos="721"/>
+          <w:tab w:val="left" w:pos="990"/>
+          <w:tab w:val="left" w:pos="9000"/>
+        </w:tabs>
+        <w:spacing w:before="231"/>
+        <w:rPr>
+          <w:b/>
+          <w:sz w:val="24"/>
+        </w:rPr>
+      </w:pPr>
+      <w:r>
+        <w:rPr>
+          <w:b/>
+          <w:sz w:val="24"/>
+        </w:rPr>
+        <w:t>Admin view of medical request:</w:t>
+      </w:r>
+    </w:p>
+    <w:p>
+      <w:pPr>
+        <w:tabs>
+          <w:tab w:val="left" w:pos="721"/>
+          <w:tab w:val="left" w:pos="990"/>
+          <w:tab w:val="left" w:pos="9000"/>
+        </w:tabs>
+        <w:spacing w:before="231"/>
+        <w:rPr>
+          <w:b/>
+          <w:sz w:val="24"/>
+        </w:rPr>
+      </w:pPr>
+    </w:p>
+    <w:p>
+      <w:pPr>
+        <w:tabs>
+          <w:tab w:val="left" w:pos="990"/>
+          <w:tab w:val="left" w:pos="9000"/>
+        </w:tabs>
+        <w:rPr>
+          <w:b/>
+        </w:rPr>
+      </w:pPr>
+    </w:p>
+    <w:p>
+      <w:pPr>
+        <w:tabs>
+          <w:tab w:val="left" w:pos="990"/>
+          <w:tab w:val="left" w:pos="9000"/>
+        </w:tabs>
+        <w:rPr>
+          <w:b/>
+        </w:rPr>
+      </w:pPr>
+      <w:r>
+        <w:rPr>
+          <w:noProof/>
+        </w:rPr>
+        <w:drawing>
+          <wp:inline distT="0" distB="0" distL="0" distR="0" wp14:anchorId="123944D3" wp14:editId="420999B7">
+            <wp:extent cx="5734050" cy="2747010"/>
+            <wp:effectExtent l="19050" t="19050" r="19050" b="15240"/>
+            <wp:docPr id="48" name="Picture 48"/>
+            <wp:cNvGraphicFramePr>
+              <a:graphicFrameLocks xmlns:a="http://schemas.openxmlformats.org/drawingml/2006/main" noChangeAspect="1"/>
+            </wp:cNvGraphicFramePr>
+            <a:graphic xmlns:a="http://schemas.openxmlformats.org/drawingml/2006/main">
+              <a:graphicData uri="http://schemas.openxmlformats.org/drawingml/2006/picture">
+                <pic:pic xmlns:pic="http://schemas.openxmlformats.org/drawingml/2006/picture">
+                  <pic:nvPicPr>
+                    <pic:cNvPr id="0" name="Picture 39"/>
+                    <pic:cNvPicPr>
+                      <a:picLocks noChangeAspect="1" noChangeArrowheads="1"/>
+                    </pic:cNvPicPr>
+                  </pic:nvPicPr>
+                  <pic:blipFill>
+                    <a:blip r:embed="rId33">
+                      <a:extLst>
+                        <a:ext uri="{28A0092B-C50C-407E-A947-70E740481C1C}">
+                          <a14:useLocalDpi xmlns:a14="http://schemas.microsoft.com/office/drawing/2010/main" val="0"/>
+                        </a:ext>
+                      </a:extLst>
+                    </a:blip>
+                    <a:srcRect/>
+                    <a:stretch>
+                      <a:fillRect/>
+                    </a:stretch>
+                  </pic:blipFill>
+                  <pic:spPr bwMode="auto">
+                    <a:xfrm>
+                      <a:off x="0" y="0"/>
+                      <a:ext cx="5734050" cy="2747010"/>
+                    </a:xfrm>
+                    <a:prstGeom prst="rect">
+                      <a:avLst/>
+                    </a:prstGeom>
+                    <a:noFill/>
+                    <a:ln>
+                      <a:solidFill>
+                        <a:schemeClr val="tx1"/>
+                      </a:solidFill>
+                    </a:ln>
+                  </pic:spPr>
+                </pic:pic>
+              </a:graphicData>
+            </a:graphic>
+          </wp:inline>
+        </w:drawing>
+      </w:r>
+    </w:p>
+    <w:p>
+      <w:pPr>
+        <w:tabs>
+          <w:tab w:val="left" w:pos="990"/>
+          <w:tab w:val="left" w:pos="9000"/>
+        </w:tabs>
+        <w:rPr>
+          <w:b/>
+        </w:rPr>
+      </w:pPr>
+    </w:p>
+    <w:p>
+      <w:pPr>
+        <w:tabs>
+          <w:tab w:val="left" w:pos="990"/>
+          <w:tab w:val="left" w:pos="9000"/>
+        </w:tabs>
+        <w:rPr>
+          <w:b/>
+        </w:rPr>
+      </w:pPr>
+    </w:p>
+    <w:p>
+      <w:pPr>
+        <w:tabs>
+          <w:tab w:val="left" w:pos="990"/>
+          <w:tab w:val="left" w:pos="9000"/>
+        </w:tabs>
+        <w:rPr>
+          <w:b/>
+        </w:rPr>
+      </w:pPr>
+    </w:p>
+    <w:p>
+      <w:pPr>
+        <w:tabs>
+          <w:tab w:val="left" w:pos="990"/>
+          <w:tab w:val="left" w:pos="9000"/>
+        </w:tabs>
+        <w:rPr>
+          <w:b/>
+        </w:rPr>
+      </w:pPr>
+    </w:p>
+    <w:p>
+      <w:pPr>
+        <w:tabs>
+          <w:tab w:val="left" w:pos="990"/>
+          <w:tab w:val="left" w:pos="9000"/>
+        </w:tabs>
+        <w:rPr>
+          <w:b/>
+        </w:rPr>
+      </w:pPr>
+    </w:p>
+    <w:p>
+      <w:pPr>
+        <w:tabs>
+          <w:tab w:val="left" w:pos="721"/>
+          <w:tab w:val="left" w:pos="990"/>
+          <w:tab w:val="left" w:pos="9000"/>
+        </w:tabs>
+        <w:spacing w:before="231"/>
+        <w:rPr>
+          <w:b/>
+          <w:sz w:val="24"/>
+        </w:rPr>
+      </w:pPr>
+      <w:r>
+        <w:rPr>
+          <w:b/>
+          <w:sz w:val="24"/>
+        </w:rPr>
+        <w:t>Admin add product:</w:t>
+      </w:r>
+    </w:p>
+    <w:p>
+      <w:pPr>
+        <w:tabs>
+          <w:tab w:val="left" w:pos="990"/>
+          <w:tab w:val="left" w:pos="9000"/>
+        </w:tabs>
+        <w:rPr>
+          <w:b/>
+        </w:rPr>
+      </w:pPr>
+    </w:p>
+    <w:p>
+      <w:pPr>
+        <w:tabs>
+          <w:tab w:val="left" w:pos="990"/>
+          <w:tab w:val="left" w:pos="9000"/>
+        </w:tabs>
+        <w:rPr>
+          <w:b/>
+        </w:rPr>
+      </w:pPr>
+    </w:p>
+    <w:p>
+      <w:pPr>
+        <w:tabs>
+          <w:tab w:val="left" w:pos="990"/>
+          <w:tab w:val="left" w:pos="9000"/>
+        </w:tabs>
+        <w:rPr>
+          <w:b/>
+        </w:rPr>
+      </w:pPr>
+    </w:p>
+    <w:p>
+      <w:pPr>
+        <w:tabs>
+          <w:tab w:val="left" w:pos="990"/>
+          <w:tab w:val="left" w:pos="9000"/>
+        </w:tabs>
+        <w:rPr>
+          <w:b/>
+        </w:rPr>
+      </w:pPr>
+      <w:r>
+        <w:rPr>
+          <w:noProof/>
+        </w:rPr>
+        <w:drawing>
+          <wp:inline distT="0" distB="0" distL="0" distR="0" wp14:anchorId="74788347" wp14:editId="4E5142B6">
+            <wp:extent cx="5734050" cy="2741295"/>
+            <wp:effectExtent l="19050" t="19050" r="19050" b="20955"/>
+            <wp:docPr id="49" name="Picture 49"/>
+            <wp:cNvGraphicFramePr>
+              <a:graphicFrameLocks xmlns:a="http://schemas.openxmlformats.org/drawingml/2006/main" noChangeAspect="1"/>
+            </wp:cNvGraphicFramePr>
+            <a:graphic xmlns:a="http://schemas.openxmlformats.org/drawingml/2006/main">
+              <a:graphicData uri="http://schemas.openxmlformats.org/drawingml/2006/picture">
+                <pic:pic xmlns:pic="http://schemas.openxmlformats.org/drawingml/2006/picture">
+                  <pic:nvPicPr>
+                    <pic:cNvPr id="0" name="Picture 41"/>
+                    <pic:cNvPicPr>
+                      <a:picLocks noChangeAspect="1" noChangeArrowheads="1"/>
+                    </pic:cNvPicPr>
+                  </pic:nvPicPr>
+                  <pic:blipFill>
+                    <a:blip r:embed="rId34">
+                      <a:extLst>
+                        <a:ext uri="{28A0092B-C50C-407E-A947-70E740481C1C}">
+                          <a14:useLocalDpi xmlns:a14="http://schemas.microsoft.com/office/drawing/2010/main" val="0"/>
+                        </a:ext>
+                      </a:extLst>
+                    </a:blip>
+                    <a:srcRect/>
+                    <a:stretch>
+                      <a:fillRect/>
+                    </a:stretch>
+                  </pic:blipFill>
+                  <pic:spPr bwMode="auto">
+                    <a:xfrm>
+                      <a:off x="0" y="0"/>
+                      <a:ext cx="5734050" cy="2741295"/>
+                    </a:xfrm>
+                    <a:prstGeom prst="rect">
+                      <a:avLst/>
+                    </a:prstGeom>
+                    <a:noFill/>
+                    <a:ln>
+                      <a:solidFill>
+                        <a:schemeClr val="tx1"/>
+                      </a:solidFill>
+                    </a:ln>
+                  </pic:spPr>
+                </pic:pic>
+              </a:graphicData>
+            </a:graphic>
+          </wp:inline>
+        </w:drawing>
+      </w:r>
+    </w:p>
+    <w:p>
+      <w:pPr>
+        <w:tabs>
+          <w:tab w:val="left" w:pos="990"/>
+          <w:tab w:val="left" w:pos="9000"/>
+        </w:tabs>
+        <w:rPr>
+          <w:b/>
+        </w:rPr>
+      </w:pPr>
+    </w:p>
+    <w:p>
+      <w:pPr>
+        <w:tabs>
+          <w:tab w:val="left" w:pos="990"/>
+          <w:tab w:val="left" w:pos="9000"/>
+        </w:tabs>
+        <w:rPr>
+          <w:b/>
+        </w:rPr>
+      </w:pPr>
+    </w:p>
+    <w:p>
+      <w:pPr>
+        <w:tabs>
+          <w:tab w:val="left" w:pos="990"/>
+          <w:tab w:val="left" w:pos="9000"/>
+        </w:tabs>
+        <w:rPr>
+          <w:b/>
+        </w:rPr>
+      </w:pPr>
+    </w:p>
+    <w:p>
+      <w:pPr>
+        <w:tabs>
+          <w:tab w:val="left" w:pos="990"/>
+          <w:tab w:val="left" w:pos="9000"/>
+        </w:tabs>
+        <w:rPr>
+          <w:b/>
+        </w:rPr>
+      </w:pPr>
+    </w:p>
+    <w:p>
+      <w:pPr>
+        <w:tabs>
+          <w:tab w:val="left" w:pos="721"/>
+          <w:tab w:val="left" w:pos="990"/>
+          <w:tab w:val="left" w:pos="9000"/>
+        </w:tabs>
+        <w:spacing w:before="231"/>
+        <w:rPr>
+          <w:b/>
+          <w:sz w:val="24"/>
+        </w:rPr>
+      </w:pPr>
+    </w:p>
+    <w:p>
+      <w:pPr>
+        <w:tabs>
+          <w:tab w:val="left" w:pos="721"/>
+          <w:tab w:val="left" w:pos="990"/>
+          <w:tab w:val="left" w:pos="9000"/>
+        </w:tabs>
+        <w:spacing w:before="231"/>
+        <w:rPr>
+          <w:b/>
+          <w:sz w:val="24"/>
+        </w:rPr>
+      </w:pPr>
+      <w:r>
+        <w:rPr>
+          <w:b/>
+          <w:sz w:val="24"/>
+        </w:rPr>
+        <w:t>Admin view products:</w:t>
+      </w:r>
+    </w:p>
+    <w:p>
+      <w:pPr>
+        <w:tabs>
+          <w:tab w:val="left" w:pos="990"/>
+          <w:tab w:val="left" w:pos="9000"/>
+        </w:tabs>
+        <w:rPr>
+          <w:b/>
+        </w:rPr>
+      </w:pPr>
+    </w:p>
+    <w:p>
+      <w:pPr>
+        <w:tabs>
+          <w:tab w:val="left" w:pos="990"/>
+          <w:tab w:val="left" w:pos="9000"/>
+        </w:tabs>
+        <w:rPr>
+          <w:b/>
+        </w:rPr>
+      </w:pPr>
+    </w:p>
+    <w:p>
+      <w:pPr>
+        <w:tabs>
+          <w:tab w:val="left" w:pos="990"/>
+          <w:tab w:val="left" w:pos="9000"/>
+        </w:tabs>
+        <w:rPr>
+          <w:b/>
+        </w:rPr>
+      </w:pPr>
+    </w:p>
+    <w:p>
+      <w:pPr>
+        <w:tabs>
+          <w:tab w:val="left" w:pos="990"/>
+          <w:tab w:val="left" w:pos="9000"/>
+        </w:tabs>
+        <w:rPr>
+          <w:b/>
+        </w:rPr>
+      </w:pPr>
+      <w:r>
+        <w:rPr>
+          <w:noProof/>
+        </w:rPr>
+        <w:drawing>
+          <wp:inline distT="0" distB="0" distL="0" distR="0" wp14:anchorId="2B3A86DE" wp14:editId="7F54CA9C">
+            <wp:extent cx="5734050" cy="2731770"/>
+            <wp:effectExtent l="19050" t="19050" r="19050" b="11430"/>
+            <wp:docPr id="33" name="Picture 33"/>
+            <wp:cNvGraphicFramePr>
+              <a:graphicFrameLocks xmlns:a="http://schemas.openxmlformats.org/drawingml/2006/main" noChangeAspect="1"/>
+            </wp:cNvGraphicFramePr>
+            <a:graphic xmlns:a="http://schemas.openxmlformats.org/drawingml/2006/main">
+              <a:graphicData uri="http://schemas.openxmlformats.org/drawingml/2006/picture">
+                <pic:pic xmlns:pic="http://schemas.openxmlformats.org/drawingml/2006/picture">
+                  <pic:nvPicPr>
+                    <pic:cNvPr id="0" name="Picture 7"/>
+                    <pic:cNvPicPr>
+                      <a:picLocks noChangeAspect="1" noChangeArrowheads="1"/>
+                    </pic:cNvPicPr>
+                  </pic:nvPicPr>
+                  <pic:blipFill>
+                    <a:blip r:embed="rId35">
+                      <a:extLst>
+                        <a:ext uri="{28A0092B-C50C-407E-A947-70E740481C1C}">
+                          <a14:useLocalDpi xmlns:a14="http://schemas.microsoft.com/office/drawing/2010/main" val="0"/>
+                        </a:ext>
+                      </a:extLst>
+                    </a:blip>
+                    <a:srcRect/>
+                    <a:stretch>
+                      <a:fillRect/>
+                    </a:stretch>
+                  </pic:blipFill>
+                  <pic:spPr bwMode="auto">
+                    <a:xfrm>
+                      <a:off x="0" y="0"/>
+                      <a:ext cx="5734050" cy="2731770"/>
+                    </a:xfrm>
+                    <a:prstGeom prst="rect">
+                      <a:avLst/>
+                    </a:prstGeom>
+                    <a:noFill/>
+                    <a:ln>
+                      <a:solidFill>
+                        <a:schemeClr val="tx1"/>
+                      </a:solidFill>
+                    </a:ln>
+                  </pic:spPr>
+                </pic:pic>
+              </a:graphicData>
+            </a:graphic>
+          </wp:inline>
+        </w:drawing>
+      </w:r>
+    </w:p>
+    <w:p>
+      <w:pPr>
+        <w:tabs>
+          <w:tab w:val="left" w:pos="990"/>
+          <w:tab w:val="left" w:pos="9000"/>
+        </w:tabs>
+        <w:rPr>
+          <w:b/>
+        </w:rPr>
+      </w:pPr>
+    </w:p>
+    <w:p>
+      <w:pPr>
+        <w:tabs>
+          <w:tab w:val="left" w:pos="990"/>
+          <w:tab w:val="left" w:pos="9000"/>
+        </w:tabs>
+        <w:rPr>
+          <w:b/>
+        </w:rPr>
+      </w:pPr>
+    </w:p>
+    <w:p>
+      <w:pPr>
+        <w:tabs>
+          <w:tab w:val="left" w:pos="721"/>
+          <w:tab w:val="left" w:pos="990"/>
+          <w:tab w:val="left" w:pos="9000"/>
+        </w:tabs>
+        <w:spacing w:before="231"/>
+        <w:rPr>
+          <w:b/>
+          <w:sz w:val="24"/>
+        </w:rPr>
+      </w:pPr>
+    </w:p>
+    <w:p>
+      <w:pPr>
+        <w:tabs>
+          <w:tab w:val="left" w:pos="721"/>
+          <w:tab w:val="left" w:pos="990"/>
+          <w:tab w:val="left" w:pos="9000"/>
+        </w:tabs>
+        <w:spacing w:before="231"/>
+        <w:rPr>
+          <w:b/>
+          <w:sz w:val="24"/>
+        </w:rPr>
+      </w:pPr>
+      <w:r>
+        <w:rPr>
+          <w:b/>
+          <w:sz w:val="24"/>
+        </w:rPr>
+        <w:t>Admin edit product:</w:t>
+      </w:r>
+    </w:p>
+    <w:p>
+      <w:pPr>
+        <w:tabs>
+          <w:tab w:val="left" w:pos="990"/>
+          <w:tab w:val="left" w:pos="9000"/>
+        </w:tabs>
+        <w:rPr>
+          <w:b/>
+        </w:rPr>
+      </w:pPr>
+    </w:p>
+    <w:p>
+      <w:pPr>
+        <w:tabs>
+          <w:tab w:val="left" w:pos="990"/>
+          <w:tab w:val="left" w:pos="9000"/>
+        </w:tabs>
+        <w:rPr>
+          <w:b/>
+        </w:rPr>
+      </w:pPr>
+    </w:p>
+    <w:p>
+      <w:pPr>
+        <w:tabs>
+          <w:tab w:val="left" w:pos="990"/>
+          <w:tab w:val="left" w:pos="9000"/>
+        </w:tabs>
+        <w:rPr>
+          <w:b/>
+        </w:rPr>
+      </w:pPr>
+    </w:p>
+    <w:p>
+      <w:pPr>
+        <w:tabs>
+          <w:tab w:val="left" w:pos="990"/>
+          <w:tab w:val="left" w:pos="9000"/>
+        </w:tabs>
+        <w:rPr>
+          <w:b/>
+        </w:rPr>
+      </w:pPr>
+      <w:r>
+        <w:rPr>
+          <w:noProof/>
+        </w:rPr>
+        <w:drawing>
+          <wp:inline distT="0" distB="0" distL="0" distR="0" wp14:anchorId="01A53908" wp14:editId="3A899F0E">
+            <wp:extent cx="5734050" cy="2731770"/>
+            <wp:effectExtent l="19050" t="19050" r="19050" b="11430"/>
+            <wp:docPr id="36" name="Picture 36"/>
+            <wp:cNvGraphicFramePr>
+              <a:graphicFrameLocks xmlns:a="http://schemas.openxmlformats.org/drawingml/2006/main" noChangeAspect="1"/>
+            </wp:cNvGraphicFramePr>
+            <a:graphic xmlns:a="http://schemas.openxmlformats.org/drawingml/2006/main">
+              <a:graphicData uri="http://schemas.openxmlformats.org/drawingml/2006/picture">
+                <pic:pic xmlns:pic="http://schemas.openxmlformats.org/drawingml/2006/picture">
+                  <pic:nvPicPr>
+                    <pic:cNvPr id="0" name="Picture 9"/>
+                    <pic:cNvPicPr>
+                      <a:picLocks noChangeAspect="1" noChangeArrowheads="1"/>
+                    </pic:cNvPicPr>
+                  </pic:nvPicPr>
+                  <pic:blipFill>
+                    <a:blip r:embed="rId36">
+                      <a:extLst>
+                        <a:ext uri="{28A0092B-C50C-407E-A947-70E740481C1C}">
+                          <a14:useLocalDpi xmlns:a14="http://schemas.microsoft.com/office/drawing/2010/main" val="0"/>
+                        </a:ext>
+                      </a:extLst>
+                    </a:blip>
+                    <a:srcRect/>
+                    <a:stretch>
+                      <a:fillRect/>
+                    </a:stretch>
+                  </pic:blipFill>
+                  <pic:spPr bwMode="auto">
+                    <a:xfrm>
+                      <a:off x="0" y="0"/>
+                      <a:ext cx="5734050" cy="2731770"/>
+                    </a:xfrm>
+                    <a:prstGeom prst="rect">
+                      <a:avLst/>
+                    </a:prstGeom>
+                    <a:noFill/>
+                    <a:ln>
+                      <a:solidFill>
+                        <a:schemeClr val="tx1"/>
+                      </a:solidFill>
+                    </a:ln>
+                  </pic:spPr>
+                </pic:pic>
+              </a:graphicData>
+            </a:graphic>
+          </wp:inline>
+        </w:drawing>
+      </w:r>
+    </w:p>
+    <w:p>
+      <w:pPr>
+        <w:tabs>
+          <w:tab w:val="left" w:pos="990"/>
+          <w:tab w:val="left" w:pos="9000"/>
+        </w:tabs>
+        <w:rPr>
+          <w:b/>
+        </w:rPr>
+      </w:pPr>
+    </w:p>
+    <w:p>
+      <w:pPr>
+        <w:tabs>
+          <w:tab w:val="left" w:pos="990"/>
+          <w:tab w:val="left" w:pos="9000"/>
+        </w:tabs>
+        <w:rPr>
+          <w:b/>
+        </w:rPr>
+      </w:pPr>
+    </w:p>
+    <w:p>
+      <w:pPr>
+        <w:tabs>
+          <w:tab w:val="left" w:pos="990"/>
+          <w:tab w:val="left" w:pos="9000"/>
+        </w:tabs>
         <w:ind w:firstLine="630"/>
         <w:rPr>
           <w:b/>
         </w:rPr>
       </w:pPr>
+    </w:p>
+    <w:p>
+      <w:pPr>
+        <w:tabs>
+          <w:tab w:val="left" w:pos="990"/>
+          <w:tab w:val="left" w:pos="9000"/>
+        </w:tabs>
+        <w:ind w:firstLine="630"/>
+        <w:rPr>
+          <w:b/>
+        </w:rPr>
+      </w:pPr>
+    </w:p>
+    <w:p>
+      <w:pPr>
+        <w:tabs>
+          <w:tab w:val="left" w:pos="990"/>
+          <w:tab w:val="left" w:pos="9000"/>
+        </w:tabs>
+        <w:ind w:firstLine="630"/>
+        <w:rPr>
+          <w:b/>
+        </w:rPr>
+      </w:pPr>
+    </w:p>
+    <w:p>
+      <w:pPr>
+        <w:tabs>
+          <w:tab w:val="left" w:pos="990"/>
+          <w:tab w:val="left" w:pos="9000"/>
+        </w:tabs>
+        <w:rPr>
+          <w:b/>
+          <w:sz w:val="28"/>
+          <w:szCs w:val="28"/>
+        </w:rPr>
+      </w:pPr>
+      <w:r>
+        <w:rPr>
+          <w:b/>
+          <w:sz w:val="28"/>
+          <w:szCs w:val="28"/>
+        </w:rPr>
+        <w:lastRenderedPageBreak/>
+        <w:t>VOLUNTEERS</w:t>
+      </w:r>
+      <w:r>
+        <w:rPr>
+          <w:b/>
+          <w:sz w:val="28"/>
+          <w:szCs w:val="28"/>
+        </w:rPr>
+        <w:t xml:space="preserve"> PAGES</w:t>
+      </w:r>
+    </w:p>
+    <w:p>
+      <w:pPr>
+        <w:tabs>
+          <w:tab w:val="left" w:pos="721"/>
+          <w:tab w:val="left" w:pos="990"/>
+          <w:tab w:val="left" w:pos="9000"/>
+        </w:tabs>
+        <w:spacing w:before="231"/>
+        <w:rPr>
+          <w:b/>
+          <w:sz w:val="24"/>
+        </w:rPr>
+      </w:pPr>
+    </w:p>
+    <w:p>
+      <w:pPr>
+        <w:tabs>
+          <w:tab w:val="left" w:pos="721"/>
+          <w:tab w:val="left" w:pos="990"/>
+          <w:tab w:val="left" w:pos="9000"/>
+        </w:tabs>
+        <w:spacing w:before="231"/>
+        <w:rPr>
+          <w:b/>
+          <w:sz w:val="24"/>
+        </w:rPr>
+      </w:pPr>
+      <w:r>
+        <w:rPr>
+          <w:b/>
+          <w:sz w:val="24"/>
+        </w:rPr>
+        <w:t>Volunteer Delivery requests page:</w:t>
+      </w:r>
+    </w:p>
+    <w:p>
+      <w:pPr>
+        <w:tabs>
+          <w:tab w:val="left" w:pos="990"/>
+          <w:tab w:val="left" w:pos="9000"/>
+        </w:tabs>
+        <w:rPr>
+          <w:b/>
+        </w:rPr>
+      </w:pPr>
+    </w:p>
+    <w:p>
+      <w:pPr>
+        <w:tabs>
+          <w:tab w:val="left" w:pos="990"/>
+          <w:tab w:val="left" w:pos="9000"/>
+        </w:tabs>
+        <w:rPr>
+          <w:b/>
+        </w:rPr>
+      </w:pPr>
+    </w:p>
+    <w:p>
+      <w:pPr>
+        <w:tabs>
+          <w:tab w:val="left" w:pos="990"/>
+          <w:tab w:val="left" w:pos="9000"/>
+        </w:tabs>
+        <w:rPr>
+          <w:b/>
+        </w:rPr>
+      </w:pPr>
+      <w:r>
+        <w:rPr>
+          <w:noProof/>
+        </w:rPr>
+        <w:drawing>
+          <wp:inline distT="0" distB="0" distL="0" distR="0" wp14:anchorId="14A83779" wp14:editId="1464C6B2">
+            <wp:extent cx="5734050" cy="2741930"/>
+            <wp:effectExtent l="19050" t="19050" r="19050" b="20320"/>
+            <wp:docPr id="39" name="Picture 39"/>
+            <wp:cNvGraphicFramePr>
+              <a:graphicFrameLocks xmlns:a="http://schemas.openxmlformats.org/drawingml/2006/main" noChangeAspect="1"/>
+            </wp:cNvGraphicFramePr>
+            <a:graphic xmlns:a="http://schemas.openxmlformats.org/drawingml/2006/main">
+              <a:graphicData uri="http://schemas.openxmlformats.org/drawingml/2006/picture">
+                <pic:pic xmlns:pic="http://schemas.openxmlformats.org/drawingml/2006/picture">
+                  <pic:nvPicPr>
+                    <pic:cNvPr id="0" name="Picture 11"/>
+                    <pic:cNvPicPr>
+                      <a:picLocks noChangeAspect="1" noChangeArrowheads="1"/>
+                    </pic:cNvPicPr>
+                  </pic:nvPicPr>
+                  <pic:blipFill>
+                    <a:blip r:embed="rId37">
+                      <a:extLst>
+                        <a:ext uri="{28A0092B-C50C-407E-A947-70E740481C1C}">
+                          <a14:useLocalDpi xmlns:a14="http://schemas.microsoft.com/office/drawing/2010/main" val="0"/>
+                        </a:ext>
+                      </a:extLst>
+                    </a:blip>
+                    <a:srcRect/>
+                    <a:stretch>
+                      <a:fillRect/>
+                    </a:stretch>
+                  </pic:blipFill>
+                  <pic:spPr bwMode="auto">
+                    <a:xfrm>
+                      <a:off x="0" y="0"/>
+                      <a:ext cx="5734050" cy="2741930"/>
+                    </a:xfrm>
+                    <a:prstGeom prst="rect">
+                      <a:avLst/>
+                    </a:prstGeom>
+                    <a:noFill/>
+                    <a:ln>
+                      <a:solidFill>
+                        <a:schemeClr val="tx1"/>
+                      </a:solidFill>
+                    </a:ln>
+                  </pic:spPr>
+                </pic:pic>
+              </a:graphicData>
+            </a:graphic>
+          </wp:inline>
+        </w:drawing>
+      </w:r>
+    </w:p>
+    <w:p>
+      <w:pPr>
+        <w:tabs>
+          <w:tab w:val="left" w:pos="990"/>
+          <w:tab w:val="left" w:pos="9000"/>
+        </w:tabs>
+        <w:rPr>
+          <w:b/>
+        </w:rPr>
+      </w:pPr>
+    </w:p>
+    <w:p>
+      <w:pPr>
+        <w:tabs>
+          <w:tab w:val="left" w:pos="990"/>
+          <w:tab w:val="left" w:pos="9000"/>
+        </w:tabs>
+        <w:rPr>
+          <w:b/>
+          <w:sz w:val="28"/>
+          <w:szCs w:val="28"/>
+        </w:rPr>
+      </w:pPr>
+    </w:p>
+    <w:p>
+      <w:pPr>
+        <w:tabs>
+          <w:tab w:val="left" w:pos="990"/>
+          <w:tab w:val="left" w:pos="9000"/>
+        </w:tabs>
+        <w:rPr>
+          <w:b/>
+          <w:sz w:val="28"/>
+          <w:szCs w:val="28"/>
+        </w:rPr>
+      </w:pPr>
+    </w:p>
+    <w:p>
+      <w:pPr>
+        <w:tabs>
+          <w:tab w:val="left" w:pos="990"/>
+          <w:tab w:val="left" w:pos="9000"/>
+        </w:tabs>
+        <w:rPr>
+          <w:b/>
+          <w:sz w:val="28"/>
+          <w:szCs w:val="28"/>
+        </w:rPr>
+      </w:pPr>
+    </w:p>
+    <w:p>
+      <w:pPr>
+        <w:tabs>
+          <w:tab w:val="left" w:pos="990"/>
+          <w:tab w:val="left" w:pos="9000"/>
+        </w:tabs>
+        <w:rPr>
+          <w:b/>
+          <w:sz w:val="28"/>
+          <w:szCs w:val="28"/>
+        </w:rPr>
+      </w:pPr>
+      <w:r>
+        <w:rPr>
+          <w:b/>
+          <w:sz w:val="28"/>
+          <w:szCs w:val="28"/>
+        </w:rPr>
+        <w:t>MEDICAL STAFFS</w:t>
+      </w:r>
+      <w:r>
+        <w:rPr>
+          <w:b/>
+          <w:sz w:val="28"/>
+          <w:szCs w:val="28"/>
+        </w:rPr>
+        <w:t xml:space="preserve"> PAGES</w:t>
+      </w:r>
+    </w:p>
+    <w:p>
+      <w:pPr>
+        <w:tabs>
+          <w:tab w:val="left" w:pos="721"/>
+          <w:tab w:val="left" w:pos="990"/>
+          <w:tab w:val="left" w:pos="9000"/>
+        </w:tabs>
+        <w:spacing w:before="231"/>
+        <w:rPr>
+          <w:b/>
+          <w:sz w:val="24"/>
+        </w:rPr>
+      </w:pPr>
+    </w:p>
+    <w:p>
+      <w:pPr>
+        <w:tabs>
+          <w:tab w:val="left" w:pos="721"/>
+          <w:tab w:val="left" w:pos="990"/>
+          <w:tab w:val="left" w:pos="9000"/>
+        </w:tabs>
+        <w:spacing w:before="231"/>
+        <w:rPr>
+          <w:b/>
+          <w:sz w:val="24"/>
+        </w:rPr>
+      </w:pPr>
+      <w:r>
+        <w:rPr>
+          <w:b/>
+          <w:sz w:val="24"/>
+        </w:rPr>
+        <w:t>V</w:t>
+      </w:r>
+      <w:r>
+        <w:rPr>
+          <w:b/>
+          <w:sz w:val="24"/>
+        </w:rPr>
+        <w:t>iew Medical</w:t>
+      </w:r>
+      <w:r>
+        <w:rPr>
+          <w:b/>
+          <w:sz w:val="24"/>
+        </w:rPr>
+        <w:t xml:space="preserve"> </w:t>
+      </w:r>
+      <w:r>
+        <w:rPr>
+          <w:b/>
+          <w:sz w:val="24"/>
+        </w:rPr>
+        <w:t>R</w:t>
+      </w:r>
+      <w:r>
+        <w:rPr>
+          <w:b/>
+          <w:sz w:val="24"/>
+        </w:rPr>
+        <w:t xml:space="preserve">equests </w:t>
+      </w:r>
+      <w:r>
+        <w:rPr>
+          <w:b/>
+          <w:sz w:val="24"/>
+        </w:rPr>
+        <w:t>P</w:t>
+      </w:r>
+      <w:r>
+        <w:rPr>
+          <w:b/>
+          <w:sz w:val="24"/>
+        </w:rPr>
+        <w:t>age:</w:t>
+      </w:r>
+    </w:p>
+    <w:p>
+      <w:pPr>
+        <w:tabs>
+          <w:tab w:val="left" w:pos="990"/>
+          <w:tab w:val="left" w:pos="9000"/>
+        </w:tabs>
+        <w:rPr>
+          <w:b/>
+        </w:rPr>
+      </w:pPr>
+    </w:p>
+    <w:p>
+      <w:pPr>
+        <w:tabs>
+          <w:tab w:val="left" w:pos="990"/>
+          <w:tab w:val="left" w:pos="9000"/>
+        </w:tabs>
+        <w:rPr>
+          <w:b/>
+        </w:rPr>
+      </w:pPr>
+    </w:p>
+    <w:p>
+      <w:pPr>
+        <w:tabs>
+          <w:tab w:val="left" w:pos="990"/>
+          <w:tab w:val="left" w:pos="9000"/>
+        </w:tabs>
+        <w:rPr>
+          <w:b/>
+        </w:rPr>
+      </w:pPr>
+      <w:r>
+        <w:rPr>
+          <w:noProof/>
+        </w:rPr>
+        <w:drawing>
+          <wp:inline distT="0" distB="0" distL="0" distR="0" wp14:anchorId="56405BC9" wp14:editId="64708123">
+            <wp:extent cx="5734050" cy="2751455"/>
+            <wp:effectExtent l="19050" t="19050" r="19050" b="10795"/>
+            <wp:docPr id="43" name="Picture 43"/>
+            <wp:cNvGraphicFramePr>
+              <a:graphicFrameLocks xmlns:a="http://schemas.openxmlformats.org/drawingml/2006/main" noChangeAspect="1"/>
+            </wp:cNvGraphicFramePr>
+            <a:graphic xmlns:a="http://schemas.openxmlformats.org/drawingml/2006/main">
+              <a:graphicData uri="http://schemas.openxmlformats.org/drawingml/2006/picture">
+                <pic:pic xmlns:pic="http://schemas.openxmlformats.org/drawingml/2006/picture">
+                  <pic:nvPicPr>
+                    <pic:cNvPr id="0" name="Picture 13"/>
+                    <pic:cNvPicPr>
+                      <a:picLocks noChangeAspect="1" noChangeArrowheads="1"/>
+                    </pic:cNvPicPr>
+                  </pic:nvPicPr>
+                  <pic:blipFill>
+                    <a:blip r:embed="rId38">
+                      <a:extLst>
+                        <a:ext uri="{28A0092B-C50C-407E-A947-70E740481C1C}">
+                          <a14:useLocalDpi xmlns:a14="http://schemas.microsoft.com/office/drawing/2010/main" val="0"/>
+                        </a:ext>
+                      </a:extLst>
+                    </a:blip>
+                    <a:srcRect/>
+                    <a:stretch>
+                      <a:fillRect/>
+                    </a:stretch>
+                  </pic:blipFill>
+                  <pic:spPr bwMode="auto">
+                    <a:xfrm>
+                      <a:off x="0" y="0"/>
+                      <a:ext cx="5734050" cy="2751455"/>
+                    </a:xfrm>
+                    <a:prstGeom prst="rect">
+                      <a:avLst/>
+                    </a:prstGeom>
+                    <a:noFill/>
+                    <a:ln>
+                      <a:solidFill>
+                        <a:schemeClr val="tx1"/>
+                      </a:solidFill>
+                    </a:ln>
+                  </pic:spPr>
+                </pic:pic>
+              </a:graphicData>
+            </a:graphic>
+          </wp:inline>
+        </w:drawing>
+      </w:r>
     </w:p>
     <w:p>
       <w:pPr>

</xml_diff>